<commit_message>
Add instrucions on putting 044 kit into bypass mode.
</commit_message>
<xml_diff>
--- a/labmanual/WW101-09-Shield.docx
+++ b/labmanual/WW101-09-Shield.docx
@@ -6147,7 +6147,7 @@
     <w:p>
       <w:pPr>
         <w:rPr>
-          <w:ins w:id="718" w:author="Greg Landry" w:date="2017-03-01T20:12:00Z"/>
+          <w:ins w:id="718" w:author="Greg Landry" w:date="2017-03-02T08:35:00Z"/>
         </w:rPr>
         <w:pPrChange w:id="719" w:author="Greg Landry" w:date="2017-03-01T20:10:00Z">
           <w:pPr>
@@ -6175,16 +6175,46 @@
     <w:p>
       <w:pPr>
         <w:rPr>
-          <w:ins w:id="723" w:author="Greg Landry" w:date="2017-03-01T20:13:00Z"/>
+          <w:ins w:id="723" w:author="Greg Landry" w:date="2017-03-02T08:35:00Z"/>
         </w:rPr>
-        <w:pPrChange w:id="724" w:author="Greg Landry" w:date="2017-03-01T20:10:00Z">
+      </w:pPr>
+      <w:ins w:id="724" w:author="Greg Landry" w:date="2017-03-02T08:35:00Z">
+        <w:r>
+          <w:t xml:space="preserve">Note: If you are using the CY8CKIT-044 with the test program that is included in the workspace, you must </w:t>
+        </w:r>
+      </w:ins>
+      <w:ins w:id="725" w:author="Greg Landry" w:date="2017-03-02T08:37:00Z">
+        <w:r>
+          <w:t xml:space="preserve">also </w:t>
+        </w:r>
+      </w:ins>
+      <w:ins w:id="726" w:author="Greg Landry" w:date="2017-03-02T08:35:00Z">
+        <w:r>
+          <w:t xml:space="preserve">put that kit into bypass mode to bootload the shield. </w:t>
+        </w:r>
+        <w:r>
+          <w:t>To do that, hold down SW2 (about 5 seconds) until the red LED in the tri-color LED begins to flash.</w:t>
+        </w:r>
+      </w:ins>
+      <w:ins w:id="727" w:author="Greg Landry" w:date="2017-03-02T08:36:00Z">
+        <w:r>
+          <w:t xml:space="preserve"> This disables the LCD update from the CY8CKIT-044 which frees up the I2C bus so that the KitProg can use it for bootloading.</w:t>
+        </w:r>
+      </w:ins>
+    </w:p>
+    <w:p>
+      <w:pPr>
+        <w:rPr>
+          <w:ins w:id="728" w:author="Greg Landry" w:date="2017-03-01T20:13:00Z"/>
+        </w:rPr>
+        <w:pPrChange w:id="729" w:author="Greg Landry" w:date="2017-03-01T20:10:00Z">
           <w:pPr>
             <w:pStyle w:val="ListParagraph"/>
             <w:jc w:val="center"/>
           </w:pPr>
         </w:pPrChange>
       </w:pPr>
-      <w:ins w:id="725" w:author="Greg Landry" w:date="2017-03-01T20:13:00Z">
+      <w:ins w:id="730" w:author="Greg Landry" w:date="2017-03-01T20:13:00Z">
         <w:r>
           <w:t>The Bootloadable firmware file can be found in the workspace at:</w:t>
         </w:r>
@@ -6193,25 +6223,23 @@
     <w:p>
       <w:pPr>
         <w:rPr>
+          <w:ins w:id="731" w:author="Greg Landry" w:date="2017-03-02T08:34:00Z"/>
           <w:i/>
           <w:sz w:val="18"/>
-          <w:rPrChange w:id="726" w:author="Greg Landry" w:date="2017-03-01T20:15:00Z">
-            <w:rPr/>
-          </w:rPrChange>
         </w:rPr>
-        <w:pPrChange w:id="727" w:author="Greg Landry" w:date="2017-03-01T20:15:00Z">
+        <w:pPrChange w:id="732" w:author="Greg Landry" w:date="2017-03-01T20:15:00Z">
           <w:pPr>
             <w:pStyle w:val="ListParagraph"/>
             <w:jc w:val="center"/>
           </w:pPr>
         </w:pPrChange>
       </w:pPr>
-      <w:ins w:id="728" w:author="Greg Landry" w:date="2017-03-01T20:13:00Z">
+      <w:ins w:id="733" w:author="Greg Landry" w:date="2017-03-01T20:13:00Z">
         <w:r>
           <w:rPr>
             <w:i/>
             <w:sz w:val="18"/>
-            <w:rPrChange w:id="729" w:author="Greg Landry" w:date="2017-03-01T20:15:00Z">
+            <w:rPrChange w:id="734" w:author="Greg Landry" w:date="2017-03-01T20:15:00Z">
               <w:rPr>
                 <w:i/>
               </w:rPr>
@@ -6220,12 +6248,12 @@
           <w:t>WA-101 Files\ww101-shield\firmwarwe\WW101-Shield.cydsn\</w:t>
         </w:r>
       </w:ins>
-      <w:ins w:id="730" w:author="Greg Landry" w:date="2017-03-01T20:14:00Z">
+      <w:ins w:id="735" w:author="Greg Landry" w:date="2017-03-01T20:14:00Z">
         <w:r>
           <w:rPr>
             <w:i/>
             <w:sz w:val="18"/>
-            <w:rPrChange w:id="731" w:author="Greg Landry" w:date="2017-03-01T20:15:00Z">
+            <w:rPrChange w:id="736" w:author="Greg Landry" w:date="2017-03-01T20:15:00Z">
               <w:rPr>
                 <w:i/>
               </w:rPr>
@@ -6234,6 +6262,22 @@
           <w:t>CortexM0p\ARM_GCC_541\Release\WW101-Shield.cyacd</w:t>
         </w:r>
       </w:ins>
+    </w:p>
+    <w:p>
+      <w:pPr>
+        <w:rPr>
+          <w:sz w:val="18"/>
+          <w:rPrChange w:id="737" w:author="Greg Landry" w:date="2017-03-02T08:34:00Z">
+            <w:rPr/>
+          </w:rPrChange>
+        </w:rPr>
+        <w:pPrChange w:id="738" w:author="Greg Landry" w:date="2017-03-01T20:15:00Z">
+          <w:pPr>
+            <w:pStyle w:val="ListParagraph"/>
+            <w:jc w:val="center"/>
+          </w:pPr>
+        </w:pPrChange>
+      </w:pPr>
     </w:p>
     <w:sectPr>
       <w:footerReference w:type="default" r:id="rId17"/>
@@ -6322,7 +6366,7 @@
                 <w:bCs/>
                 <w:noProof/>
               </w:rPr>
-              <w:t>6</w:t>
+              <w:t>1</w:t>
             </w:r>
             <w:r>
               <w:rPr>
@@ -9154,7 +9198,7 @@
   <w:style w:type="paragraph" w:default="1" w:styleId="Normal">
     <w:name w:val="Normal"/>
     <w:qFormat/>
-    <w:rsid w:val="00220B4C"/>
+    <w:rsid w:val="004D4DF8"/>
   </w:style>
   <w:style w:type="paragraph" w:styleId="Heading1">
     <w:name w:val="heading 1"/>
@@ -9274,7 +9318,7 @@
     <w:uiPriority w:val="1"/>
     <w:semiHidden/>
     <w:unhideWhenUsed/>
-    <w:rsid w:val="00220B4C"/>
+    <w:rsid w:val="004D4DF8"/>
   </w:style>
   <w:style w:type="table" w:default="1" w:styleId="TableNormal">
     <w:name w:val="Normal Table"/>
@@ -9296,7 +9340,7 @@
     <w:uiPriority w:val="99"/>
     <w:semiHidden/>
     <w:unhideWhenUsed/>
-    <w:rsid w:val="00220B4C"/>
+    <w:rsid w:val="004D4DF8"/>
   </w:style>
   <w:style w:type="paragraph" w:styleId="ListParagraph">
     <w:name w:val="List Paragraph"/>
@@ -10073,7 +10117,7 @@
 </file>
 
 <file path=customXml/itemProps1.xml><?xml version="1.0" encoding="utf-8"?>
-<ds:datastoreItem xmlns:ds="http://schemas.openxmlformats.org/officeDocument/2006/customXml" ds:itemID="{3D397D3E-71D2-4E19-A7F3-D0E21C81E0EC}">
+<ds:datastoreItem xmlns:ds="http://schemas.openxmlformats.org/officeDocument/2006/customXml" ds:itemID="{51BA52C9-71E4-4742-83C2-0E831E1B4FE2}">
   <ds:schemaRefs>
     <ds:schemaRef ds:uri="http://schemas.openxmlformats.org/officeDocument/2006/bibliography"/>
   </ds:schemaRefs>

</xml_diff>

<commit_message>
Fix typo on OLED control in Appendix B.
</commit_message>
<xml_diff>
--- a/labmanual/WW101-09-Shield.docx
+++ b/labmanual/WW101-09-Shield.docx
@@ -6446,16 +6446,7 @@
       <w:ins w:id="763" w:author="Greg Landry" w:date="2017-03-04T15:26:00Z">
         <w:r>
           <w:lastRenderedPageBreak/>
-          <w:t xml:space="preserve">Appendix </w:t>
-        </w:r>
-        <w:r>
-          <w:t>B</w:t>
-        </w:r>
-        <w:r>
-          <w:t xml:space="preserve">: </w:t>
-        </w:r>
-        <w:r>
-          <w:t>CY8CKIT-044 Shield Test Program</w:t>
+          <w:t>Appendix B: CY8CKIT-044 Shield Test Program</w:t>
         </w:r>
       </w:ins>
     </w:p>
@@ -6499,7 +6490,13 @@
       </w:ins>
       <w:ins w:id="771" w:author="Greg Landry" w:date="2017-03-04T15:41:00Z">
         <w:r>
-          <w:t>rather than the shield. If this is not the case, hold down mechanical button MB1 on the shield until display control is switched over to the base board.</w:t>
+          <w:t>rather than the shield. If this is not the case,</w:t>
+        </w:r>
+        <w:r>
+          <w:t xml:space="preserve"> hold down mechanical button MB0</w:t>
+        </w:r>
+        <w:r>
+          <w:t xml:space="preserve"> on the shield until display control is switched over to the base board.</w:t>
         </w:r>
       </w:ins>
     </w:p>
@@ -6514,48 +6511,40 @@
         <w:r>
           <w:t>Test Procedure</w:t>
         </w:r>
-        <w:bookmarkStart w:id="774" w:name="_GoBack"/>
-        <w:bookmarkEnd w:id="774"/>
       </w:ins>
     </w:p>
     <w:p>
       <w:pPr>
         <w:rPr>
-          <w:ins w:id="775" w:author="Greg Landry" w:date="2017-03-04T15:42:00Z"/>
+          <w:ins w:id="774" w:author="Greg Landry" w:date="2017-03-04T15:42:00Z"/>
         </w:rPr>
       </w:pPr>
-      <w:ins w:id="776" w:author="Greg Landry" w:date="2017-03-04T15:39:00Z">
+      <w:ins w:id="775" w:author="Greg Landry" w:date="2017-03-04T15:39:00Z">
         <w:r>
           <w:t xml:space="preserve">At </w:t>
         </w:r>
       </w:ins>
-      <w:ins w:id="777" w:author="Greg Landry" w:date="2017-03-04T15:40:00Z">
+      <w:ins w:id="776" w:author="Greg Landry" w:date="2017-03-04T15:40:00Z">
         <w:r>
           <w:t xml:space="preserve">power-up, the LCD on the shield will display </w:t>
         </w:r>
       </w:ins>
-      <w:ins w:id="778" w:author="Greg Landry" w:date="2017-03-04T15:41:00Z">
+      <w:ins w:id="777" w:author="Greg Landry" w:date="2017-03-04T15:41:00Z">
         <w:r>
           <w:t xml:space="preserve">test information for </w:t>
         </w:r>
       </w:ins>
-      <w:ins w:id="779" w:author="Greg Landry" w:date="2017-03-04T15:45:00Z">
-        <w:r>
-          <w:t xml:space="preserve">each of the shield’s features. Each feature will </w:t>
-        </w:r>
-        <w:r>
-          <w:t xml:space="preserve">say Pass or Fail next to them depending on the test status. </w:t>
-        </w:r>
-        <w:r>
-          <w:t xml:space="preserve">Some of the features are self-tested while others require user input. The test procedure is outlined below. Once </w:t>
-        </w:r>
-      </w:ins>
-      <w:ins w:id="780" w:author="Greg Landry" w:date="2017-03-04T15:46:00Z">
+      <w:ins w:id="778" w:author="Greg Landry" w:date="2017-03-04T15:45:00Z">
+        <w:r>
+          <w:t xml:space="preserve">each of the shield’s features. Each feature will say Pass or Fail next to them depending on the test status. Some of the features are self-tested while others require user input. The test procedure is outlined below. Once </w:t>
+        </w:r>
+      </w:ins>
+      <w:ins w:id="779" w:author="Greg Landry" w:date="2017-03-04T15:46:00Z">
         <w:r>
           <w:t xml:space="preserve">all tests pass, a green LED on the base board will turn on. </w:t>
         </w:r>
       </w:ins>
-      <w:ins w:id="781" w:author="Greg Landry" w:date="2017-03-04T15:45:00Z">
+      <w:ins w:id="780" w:author="Greg Landry" w:date="2017-03-04T15:45:00Z">
         <w:r>
           <w:t>The DAC, humidity, and temperature are self-tested so they should say Pass right away if the shield is operating properly. For the button test, touch each CapSense button and press each mechanical button. Once you do that, then the Buttons test should say Pass. Also, note that an LED should turn on for each button when they are being pressed.</w:t>
         </w:r>
@@ -6566,7 +6555,7 @@
         <w:tblStyle w:val="TableGrid"/>
         <w:tblW w:w="9463" w:type="dxa"/>
         <w:tblLook w:val="04A0" w:firstRow="1" w:lastRow="0" w:firstColumn="1" w:lastColumn="0" w:noHBand="0" w:noVBand="1"/>
-        <w:tblPrChange w:id="782" w:author="Greg Landry" w:date="2017-03-04T15:50:00Z">
+        <w:tblPrChange w:id="781" w:author="Greg Landry" w:date="2017-03-04T15:50:00Z">
           <w:tblPr>
             <w:tblStyle w:val="TableGrid"/>
             <w:tblW w:w="0" w:type="auto"/>
@@ -6578,7 +6567,7 @@
         <w:gridCol w:w="2051"/>
         <w:gridCol w:w="1162"/>
         <w:gridCol w:w="6250"/>
-        <w:tblGridChange w:id="783">
+        <w:tblGridChange w:id="782">
           <w:tblGrid>
             <w:gridCol w:w="2051"/>
             <w:gridCol w:w="3117"/>
@@ -6588,12 +6577,12 @@
       </w:tblGrid>
       <w:tr>
         <w:trPr>
-          <w:ins w:id="784" w:author="Greg Landry" w:date="2017-03-04T15:46:00Z"/>
+          <w:ins w:id="783" w:author="Greg Landry" w:date="2017-03-04T15:46:00Z"/>
         </w:trPr>
         <w:tc>
           <w:tcPr>
             <w:tcW w:w="2051" w:type="dxa"/>
-            <w:tcPrChange w:id="785" w:author="Greg Landry" w:date="2017-03-04T15:50:00Z">
+            <w:tcPrChange w:id="784" w:author="Greg Landry" w:date="2017-03-04T15:50:00Z">
               <w:tcPr>
                 <w:tcW w:w="2051" w:type="dxa"/>
               </w:tcPr>
@@ -6602,20 +6591,20 @@
           <w:p>
             <w:pPr>
               <w:rPr>
-                <w:ins w:id="786" w:author="Greg Landry" w:date="2017-03-04T15:46:00Z"/>
+                <w:ins w:id="785" w:author="Greg Landry" w:date="2017-03-04T15:46:00Z"/>
                 <w:b/>
-                <w:rPrChange w:id="787" w:author="Greg Landry" w:date="2017-03-04T15:46:00Z">
+                <w:rPrChange w:id="786" w:author="Greg Landry" w:date="2017-03-04T15:46:00Z">
                   <w:rPr>
-                    <w:ins w:id="788" w:author="Greg Landry" w:date="2017-03-04T15:46:00Z"/>
+                    <w:ins w:id="787" w:author="Greg Landry" w:date="2017-03-04T15:46:00Z"/>
                   </w:rPr>
                 </w:rPrChange>
               </w:rPr>
             </w:pPr>
-            <w:ins w:id="789" w:author="Greg Landry" w:date="2017-03-04T15:46:00Z">
+            <w:ins w:id="788" w:author="Greg Landry" w:date="2017-03-04T15:46:00Z">
               <w:r>
                 <w:rPr>
                   <w:b/>
-                  <w:rPrChange w:id="790" w:author="Greg Landry" w:date="2017-03-04T15:46:00Z">
+                  <w:rPrChange w:id="789" w:author="Greg Landry" w:date="2017-03-04T15:46:00Z">
                     <w:rPr/>
                   </w:rPrChange>
                 </w:rPr>
@@ -6627,7 +6616,7 @@
         <w:tc>
           <w:tcPr>
             <w:tcW w:w="1162" w:type="dxa"/>
-            <w:tcPrChange w:id="791" w:author="Greg Landry" w:date="2017-03-04T15:50:00Z">
+            <w:tcPrChange w:id="790" w:author="Greg Landry" w:date="2017-03-04T15:50:00Z">
               <w:tcPr>
                 <w:tcW w:w="3117" w:type="dxa"/>
               </w:tcPr>
@@ -6636,17 +6625,11 @@
           <w:p>
             <w:pPr>
               <w:rPr>
-                <w:ins w:id="792" w:author="Greg Landry" w:date="2017-03-04T15:48:00Z"/>
+                <w:ins w:id="791" w:author="Greg Landry" w:date="2017-03-04T15:48:00Z"/>
                 <w:b/>
-                <w:rPrChange w:id="793" w:author="Greg Landry" w:date="2017-03-04T15:46:00Z">
-                  <w:rPr>
-                    <w:ins w:id="794" w:author="Greg Landry" w:date="2017-03-04T15:48:00Z"/>
-                    <w:b/>
-                  </w:rPr>
-                </w:rPrChange>
-              </w:rPr>
-            </w:pPr>
-            <w:ins w:id="795" w:author="Greg Landry" w:date="2017-03-04T15:48:00Z">
+              </w:rPr>
+            </w:pPr>
+            <w:ins w:id="792" w:author="Greg Landry" w:date="2017-03-04T15:48:00Z">
               <w:r>
                 <w:rPr>
                   <w:b/>
@@ -6659,7 +6642,7 @@
         <w:tc>
           <w:tcPr>
             <w:tcW w:w="6250" w:type="dxa"/>
-            <w:tcPrChange w:id="796" w:author="Greg Landry" w:date="2017-03-04T15:50:00Z">
+            <w:tcPrChange w:id="793" w:author="Greg Landry" w:date="2017-03-04T15:50:00Z">
               <w:tcPr>
                 <w:tcW w:w="3117" w:type="dxa"/>
               </w:tcPr>
@@ -6668,20 +6651,20 @@
           <w:p>
             <w:pPr>
               <w:rPr>
-                <w:ins w:id="797" w:author="Greg Landry" w:date="2017-03-04T15:46:00Z"/>
+                <w:ins w:id="794" w:author="Greg Landry" w:date="2017-03-04T15:46:00Z"/>
                 <w:b/>
-                <w:rPrChange w:id="798" w:author="Greg Landry" w:date="2017-03-04T15:46:00Z">
+                <w:rPrChange w:id="795" w:author="Greg Landry" w:date="2017-03-04T15:46:00Z">
                   <w:rPr>
-                    <w:ins w:id="799" w:author="Greg Landry" w:date="2017-03-04T15:46:00Z"/>
+                    <w:ins w:id="796" w:author="Greg Landry" w:date="2017-03-04T15:46:00Z"/>
                   </w:rPr>
                 </w:rPrChange>
               </w:rPr>
             </w:pPr>
-            <w:ins w:id="800" w:author="Greg Landry" w:date="2017-03-04T15:46:00Z">
+            <w:ins w:id="797" w:author="Greg Landry" w:date="2017-03-04T15:46:00Z">
               <w:r>
                 <w:rPr>
                   <w:b/>
-                  <w:rPrChange w:id="801" w:author="Greg Landry" w:date="2017-03-04T15:46:00Z">
+                  <w:rPrChange w:id="798" w:author="Greg Landry" w:date="2017-03-04T15:46:00Z">
                     <w:rPr/>
                   </w:rPrChange>
                 </w:rPr>
@@ -6693,33 +6676,55 @@
       </w:tr>
       <w:tr>
         <w:trPr>
-          <w:ins w:id="802" w:author="Greg Landry" w:date="2017-03-04T15:46:00Z"/>
+          <w:ins w:id="799" w:author="Greg Landry" w:date="2017-03-04T15:46:00Z"/>
         </w:trPr>
         <w:tc>
           <w:tcPr>
             <w:tcW w:w="2051" w:type="dxa"/>
+            <w:tcPrChange w:id="800" w:author="Greg Landry" w:date="2017-03-04T15:50:00Z">
+              <w:tcPr>
+                <w:tcW w:w="2051" w:type="dxa"/>
+              </w:tcPr>
+            </w:tcPrChange>
+          </w:tcPr>
+          <w:p>
+            <w:pPr>
+              <w:rPr>
+                <w:ins w:id="801" w:author="Greg Landry" w:date="2017-03-04T15:46:00Z"/>
+              </w:rPr>
+            </w:pPr>
+            <w:ins w:id="802" w:author="Greg Landry" w:date="2017-03-04T15:46:00Z">
+              <w:r>
+                <w:t>Buttons</w:t>
+              </w:r>
+            </w:ins>
+          </w:p>
+        </w:tc>
+        <w:tc>
+          <w:tcPr>
+            <w:tcW w:w="1162" w:type="dxa"/>
             <w:tcPrChange w:id="803" w:author="Greg Landry" w:date="2017-03-04T15:50:00Z">
               <w:tcPr>
-                <w:tcW w:w="2051" w:type="dxa"/>
-              </w:tcPr>
-            </w:tcPrChange>
-          </w:tcPr>
-          <w:p>
-            <w:pPr>
-              <w:rPr>
-                <w:ins w:id="804" w:author="Greg Landry" w:date="2017-03-04T15:46:00Z"/>
-              </w:rPr>
-            </w:pPr>
-            <w:ins w:id="805" w:author="Greg Landry" w:date="2017-03-04T15:46:00Z">
-              <w:r>
-                <w:t>Buttons</w:t>
-              </w:r>
-            </w:ins>
-          </w:p>
-        </w:tc>
-        <w:tc>
-          <w:tcPr>
-            <w:tcW w:w="1162" w:type="dxa"/>
+                <w:tcW w:w="3117" w:type="dxa"/>
+              </w:tcPr>
+            </w:tcPrChange>
+          </w:tcPr>
+          <w:p>
+            <w:pPr>
+              <w:rPr>
+                <w:ins w:id="804" w:author="Greg Landry" w:date="2017-03-04T15:48:00Z"/>
+              </w:rPr>
+            </w:pPr>
+            <w:ins w:id="805" w:author="Greg Landry" w:date="2017-03-04T15:48:00Z">
+              <w:r>
+                <w:t>Manual</w:t>
+              </w:r>
+            </w:ins>
+          </w:p>
+        </w:tc>
+        <w:tc>
+          <w:tcPr>
+            <w:tcW w:w="6250" w:type="dxa"/>
             <w:tcPrChange w:id="806" w:author="Greg Landry" w:date="2017-03-04T15:50:00Z">
               <w:tcPr>
                 <w:tcW w:w="3117" w:type="dxa"/>
@@ -6729,32 +6734,10 @@
           <w:p>
             <w:pPr>
               <w:rPr>
-                <w:ins w:id="807" w:author="Greg Landry" w:date="2017-03-04T15:48:00Z"/>
-              </w:rPr>
-            </w:pPr>
-            <w:ins w:id="808" w:author="Greg Landry" w:date="2017-03-04T15:48:00Z">
-              <w:r>
-                <w:t>Manual</w:t>
-              </w:r>
-            </w:ins>
-          </w:p>
-        </w:tc>
-        <w:tc>
-          <w:tcPr>
-            <w:tcW w:w="6250" w:type="dxa"/>
-            <w:tcPrChange w:id="809" w:author="Greg Landry" w:date="2017-03-04T15:50:00Z">
-              <w:tcPr>
-                <w:tcW w:w="3117" w:type="dxa"/>
-              </w:tcPr>
-            </w:tcPrChange>
-          </w:tcPr>
-          <w:p>
-            <w:pPr>
-              <w:rPr>
-                <w:ins w:id="810" w:author="Greg Landry" w:date="2017-03-04T15:46:00Z"/>
-              </w:rPr>
-            </w:pPr>
-            <w:ins w:id="811" w:author="Greg Landry" w:date="2017-03-04T15:47:00Z">
+                <w:ins w:id="807" w:author="Greg Landry" w:date="2017-03-04T15:46:00Z"/>
+              </w:rPr>
+            </w:pPr>
+            <w:ins w:id="808" w:author="Greg Landry" w:date="2017-03-04T15:47:00Z">
               <w:r>
                 <w:t>Press each CapSense button and Mechanical button. An LED must turn on next to each button when it is pressed.</w:t>
               </w:r>
@@ -6764,33 +6747,55 @@
       </w:tr>
       <w:tr>
         <w:trPr>
-          <w:ins w:id="812" w:author="Greg Landry" w:date="2017-03-04T15:46:00Z"/>
+          <w:ins w:id="809" w:author="Greg Landry" w:date="2017-03-04T15:46:00Z"/>
         </w:trPr>
         <w:tc>
           <w:tcPr>
             <w:tcW w:w="2051" w:type="dxa"/>
+            <w:tcPrChange w:id="810" w:author="Greg Landry" w:date="2017-03-04T15:50:00Z">
+              <w:tcPr>
+                <w:tcW w:w="2051" w:type="dxa"/>
+              </w:tcPr>
+            </w:tcPrChange>
+          </w:tcPr>
+          <w:p>
+            <w:pPr>
+              <w:rPr>
+                <w:ins w:id="811" w:author="Greg Landry" w:date="2017-03-04T15:46:00Z"/>
+              </w:rPr>
+            </w:pPr>
+            <w:ins w:id="812" w:author="Greg Landry" w:date="2017-03-04T15:47:00Z">
+              <w:r>
+                <w:t>DAC</w:t>
+              </w:r>
+            </w:ins>
+          </w:p>
+        </w:tc>
+        <w:tc>
+          <w:tcPr>
+            <w:tcW w:w="1162" w:type="dxa"/>
             <w:tcPrChange w:id="813" w:author="Greg Landry" w:date="2017-03-04T15:50:00Z">
               <w:tcPr>
-                <w:tcW w:w="2051" w:type="dxa"/>
-              </w:tcPr>
-            </w:tcPrChange>
-          </w:tcPr>
-          <w:p>
-            <w:pPr>
-              <w:rPr>
-                <w:ins w:id="814" w:author="Greg Landry" w:date="2017-03-04T15:46:00Z"/>
-              </w:rPr>
-            </w:pPr>
-            <w:ins w:id="815" w:author="Greg Landry" w:date="2017-03-04T15:47:00Z">
-              <w:r>
-                <w:t>DAC</w:t>
-              </w:r>
-            </w:ins>
-          </w:p>
-        </w:tc>
-        <w:tc>
-          <w:tcPr>
-            <w:tcW w:w="1162" w:type="dxa"/>
+                <w:tcW w:w="3117" w:type="dxa"/>
+              </w:tcPr>
+            </w:tcPrChange>
+          </w:tcPr>
+          <w:p>
+            <w:pPr>
+              <w:rPr>
+                <w:ins w:id="814" w:author="Greg Landry" w:date="2017-03-04T15:48:00Z"/>
+              </w:rPr>
+            </w:pPr>
+            <w:ins w:id="815" w:author="Greg Landry" w:date="2017-03-04T15:48:00Z">
+              <w:r>
+                <w:t>Automatic</w:t>
+              </w:r>
+            </w:ins>
+          </w:p>
+        </w:tc>
+        <w:tc>
+          <w:tcPr>
+            <w:tcW w:w="6250" w:type="dxa"/>
             <w:tcPrChange w:id="816" w:author="Greg Landry" w:date="2017-03-04T15:50:00Z">
               <w:tcPr>
                 <w:tcW w:w="3117" w:type="dxa"/>
@@ -6800,47 +6805,25 @@
           <w:p>
             <w:pPr>
               <w:rPr>
-                <w:ins w:id="817" w:author="Greg Landry" w:date="2017-03-04T15:48:00Z"/>
-              </w:rPr>
-            </w:pPr>
-            <w:ins w:id="818" w:author="Greg Landry" w:date="2017-03-04T15:48:00Z">
-              <w:r>
-                <w:t>Automatic</w:t>
-              </w:r>
-            </w:ins>
-          </w:p>
-        </w:tc>
-        <w:tc>
-          <w:tcPr>
-            <w:tcW w:w="6250" w:type="dxa"/>
-            <w:tcPrChange w:id="819" w:author="Greg Landry" w:date="2017-03-04T15:50:00Z">
-              <w:tcPr>
-                <w:tcW w:w="3117" w:type="dxa"/>
-              </w:tcPr>
-            </w:tcPrChange>
-          </w:tcPr>
-          <w:p>
-            <w:pPr>
-              <w:rPr>
-                <w:ins w:id="820" w:author="Greg Landry" w:date="2017-03-04T15:46:00Z"/>
-              </w:rPr>
-            </w:pPr>
-            <w:ins w:id="821" w:author="Greg Landry" w:date="2017-03-04T15:47:00Z">
+                <w:ins w:id="817" w:author="Greg Landry" w:date="2017-03-04T15:46:00Z"/>
+              </w:rPr>
+            </w:pPr>
+            <w:ins w:id="818" w:author="Greg Landry" w:date="2017-03-04T15:47:00Z">
               <w:r>
                 <w:t xml:space="preserve">The voltage is swept by the baseboard and the resulting voltage is measured on </w:t>
               </w:r>
             </w:ins>
-            <w:ins w:id="822" w:author="Greg Landry" w:date="2017-03-04T15:49:00Z">
+            <w:ins w:id="819" w:author="Greg Landry" w:date="2017-03-04T15:49:00Z">
               <w:r>
                 <w:t xml:space="preserve">Arduino pin </w:t>
               </w:r>
             </w:ins>
-            <w:ins w:id="823" w:author="Greg Landry" w:date="2017-03-04T15:47:00Z">
+            <w:ins w:id="820" w:author="Greg Landry" w:date="2017-03-04T15:47:00Z">
               <w:r>
                 <w:t>A1</w:t>
               </w:r>
             </w:ins>
-            <w:ins w:id="824" w:author="Greg Landry" w:date="2017-03-04T15:48:00Z">
+            <w:ins w:id="821" w:author="Greg Landry" w:date="2017-03-04T15:48:00Z">
               <w:r>
                 <w:t>.</w:t>
               </w:r>
@@ -6850,33 +6833,55 @@
       </w:tr>
       <w:tr>
         <w:trPr>
-          <w:ins w:id="825" w:author="Greg Landry" w:date="2017-03-04T15:46:00Z"/>
+          <w:ins w:id="822" w:author="Greg Landry" w:date="2017-03-04T15:46:00Z"/>
         </w:trPr>
         <w:tc>
           <w:tcPr>
             <w:tcW w:w="2051" w:type="dxa"/>
+            <w:tcPrChange w:id="823" w:author="Greg Landry" w:date="2017-03-04T15:50:00Z">
+              <w:tcPr>
+                <w:tcW w:w="2051" w:type="dxa"/>
+              </w:tcPr>
+            </w:tcPrChange>
+          </w:tcPr>
+          <w:p>
+            <w:pPr>
+              <w:rPr>
+                <w:ins w:id="824" w:author="Greg Landry" w:date="2017-03-04T15:46:00Z"/>
+              </w:rPr>
+            </w:pPr>
+            <w:ins w:id="825" w:author="Greg Landry" w:date="2017-03-04T15:47:00Z">
+              <w:r>
+                <w:t>Potentiometer</w:t>
+              </w:r>
+            </w:ins>
+          </w:p>
+        </w:tc>
+        <w:tc>
+          <w:tcPr>
+            <w:tcW w:w="1162" w:type="dxa"/>
             <w:tcPrChange w:id="826" w:author="Greg Landry" w:date="2017-03-04T15:50:00Z">
               <w:tcPr>
-                <w:tcW w:w="2051" w:type="dxa"/>
-              </w:tcPr>
-            </w:tcPrChange>
-          </w:tcPr>
-          <w:p>
-            <w:pPr>
-              <w:rPr>
-                <w:ins w:id="827" w:author="Greg Landry" w:date="2017-03-04T15:46:00Z"/>
-              </w:rPr>
-            </w:pPr>
-            <w:ins w:id="828" w:author="Greg Landry" w:date="2017-03-04T15:47:00Z">
-              <w:r>
-                <w:t>Potentiometer</w:t>
-              </w:r>
-            </w:ins>
-          </w:p>
-        </w:tc>
-        <w:tc>
-          <w:tcPr>
-            <w:tcW w:w="1162" w:type="dxa"/>
+                <w:tcW w:w="3117" w:type="dxa"/>
+              </w:tcPr>
+            </w:tcPrChange>
+          </w:tcPr>
+          <w:p>
+            <w:pPr>
+              <w:rPr>
+                <w:ins w:id="827" w:author="Greg Landry" w:date="2017-03-04T15:48:00Z"/>
+              </w:rPr>
+            </w:pPr>
+            <w:ins w:id="828" w:author="Greg Landry" w:date="2017-03-04T15:48:00Z">
+              <w:r>
+                <w:t>Manual</w:t>
+              </w:r>
+            </w:ins>
+          </w:p>
+        </w:tc>
+        <w:tc>
+          <w:tcPr>
+            <w:tcW w:w="6250" w:type="dxa"/>
             <w:tcPrChange w:id="829" w:author="Greg Landry" w:date="2017-03-04T15:50:00Z">
               <w:tcPr>
                 <w:tcW w:w="3117" w:type="dxa"/>
@@ -6886,45 +6891,17 @@
           <w:p>
             <w:pPr>
               <w:rPr>
-                <w:ins w:id="830" w:author="Greg Landry" w:date="2017-03-04T15:48:00Z"/>
+                <w:ins w:id="830" w:author="Greg Landry" w:date="2017-03-04T15:46:00Z"/>
               </w:rPr>
             </w:pPr>
             <w:ins w:id="831" w:author="Greg Landry" w:date="2017-03-04T15:48:00Z">
               <w:r>
-                <w:t>Manual</w:t>
-              </w:r>
-            </w:ins>
-          </w:p>
-        </w:tc>
-        <w:tc>
-          <w:tcPr>
-            <w:tcW w:w="6250" w:type="dxa"/>
-            <w:tcPrChange w:id="832" w:author="Greg Landry" w:date="2017-03-04T15:50:00Z">
-              <w:tcPr>
-                <w:tcW w:w="3117" w:type="dxa"/>
-              </w:tcPr>
-            </w:tcPrChange>
-          </w:tcPr>
-          <w:p>
-            <w:pPr>
-              <w:rPr>
-                <w:ins w:id="833" w:author="Greg Landry" w:date="2017-03-04T15:46:00Z"/>
-              </w:rPr>
-            </w:pPr>
-            <w:ins w:id="834" w:author="Greg Landry" w:date="2017-03-04T15:48:00Z">
-              <w:r>
                 <w:t xml:space="preserve">Sweep the pot across its range. The voltage is measured </w:t>
               </w:r>
             </w:ins>
-            <w:ins w:id="835" w:author="Greg Landry" w:date="2017-03-04T15:49:00Z">
-              <w:r>
-                <w:t xml:space="preserve">on </w:t>
-              </w:r>
-              <w:r>
-                <w:t xml:space="preserve">Arduino </w:t>
-              </w:r>
-              <w:r>
-                <w:t>A2.</w:t>
+            <w:ins w:id="832" w:author="Greg Landry" w:date="2017-03-04T15:49:00Z">
+              <w:r>
+                <w:t>on Arduino A2.</w:t>
               </w:r>
             </w:ins>
           </w:p>
@@ -6932,33 +6909,55 @@
       </w:tr>
       <w:tr>
         <w:trPr>
-          <w:ins w:id="836" w:author="Greg Landry" w:date="2017-03-04T15:46:00Z"/>
+          <w:ins w:id="833" w:author="Greg Landry" w:date="2017-03-04T15:46:00Z"/>
         </w:trPr>
         <w:tc>
           <w:tcPr>
             <w:tcW w:w="2051" w:type="dxa"/>
+            <w:tcPrChange w:id="834" w:author="Greg Landry" w:date="2017-03-04T15:50:00Z">
+              <w:tcPr>
+                <w:tcW w:w="2051" w:type="dxa"/>
+              </w:tcPr>
+            </w:tcPrChange>
+          </w:tcPr>
+          <w:p>
+            <w:pPr>
+              <w:rPr>
+                <w:ins w:id="835" w:author="Greg Landry" w:date="2017-03-04T15:46:00Z"/>
+              </w:rPr>
+            </w:pPr>
+            <w:ins w:id="836" w:author="Greg Landry" w:date="2017-03-04T15:47:00Z">
+              <w:r>
+                <w:t>Ambient Light Sensor</w:t>
+              </w:r>
+            </w:ins>
+          </w:p>
+        </w:tc>
+        <w:tc>
+          <w:tcPr>
+            <w:tcW w:w="1162" w:type="dxa"/>
             <w:tcPrChange w:id="837" w:author="Greg Landry" w:date="2017-03-04T15:50:00Z">
               <w:tcPr>
-                <w:tcW w:w="2051" w:type="dxa"/>
-              </w:tcPr>
-            </w:tcPrChange>
-          </w:tcPr>
-          <w:p>
-            <w:pPr>
-              <w:rPr>
-                <w:ins w:id="838" w:author="Greg Landry" w:date="2017-03-04T15:46:00Z"/>
-              </w:rPr>
-            </w:pPr>
-            <w:ins w:id="839" w:author="Greg Landry" w:date="2017-03-04T15:47:00Z">
-              <w:r>
-                <w:t>Ambient Light Sensor</w:t>
-              </w:r>
-            </w:ins>
-          </w:p>
-        </w:tc>
-        <w:tc>
-          <w:tcPr>
-            <w:tcW w:w="1162" w:type="dxa"/>
+                <w:tcW w:w="3117" w:type="dxa"/>
+              </w:tcPr>
+            </w:tcPrChange>
+          </w:tcPr>
+          <w:p>
+            <w:pPr>
+              <w:rPr>
+                <w:ins w:id="838" w:author="Greg Landry" w:date="2017-03-04T15:48:00Z"/>
+              </w:rPr>
+            </w:pPr>
+            <w:ins w:id="839" w:author="Greg Landry" w:date="2017-03-04T15:48:00Z">
+              <w:r>
+                <w:t>Manual</w:t>
+              </w:r>
+            </w:ins>
+          </w:p>
+        </w:tc>
+        <w:tc>
+          <w:tcPr>
+            <w:tcW w:w="6250" w:type="dxa"/>
             <w:tcPrChange w:id="840" w:author="Greg Landry" w:date="2017-03-04T15:50:00Z">
               <w:tcPr>
                 <w:tcW w:w="3117" w:type="dxa"/>
@@ -6968,32 +6967,10 @@
           <w:p>
             <w:pPr>
               <w:rPr>
-                <w:ins w:id="841" w:author="Greg Landry" w:date="2017-03-04T15:48:00Z"/>
-              </w:rPr>
-            </w:pPr>
-            <w:ins w:id="842" w:author="Greg Landry" w:date="2017-03-04T15:48:00Z">
-              <w:r>
-                <w:t>Manual</w:t>
-              </w:r>
-            </w:ins>
-          </w:p>
-        </w:tc>
-        <w:tc>
-          <w:tcPr>
-            <w:tcW w:w="6250" w:type="dxa"/>
-            <w:tcPrChange w:id="843" w:author="Greg Landry" w:date="2017-03-04T15:50:00Z">
-              <w:tcPr>
-                <w:tcW w:w="3117" w:type="dxa"/>
-              </w:tcPr>
-            </w:tcPrChange>
-          </w:tcPr>
-          <w:p>
-            <w:pPr>
-              <w:rPr>
-                <w:ins w:id="844" w:author="Greg Landry" w:date="2017-03-04T15:46:00Z"/>
-              </w:rPr>
-            </w:pPr>
-            <w:ins w:id="845" w:author="Greg Landry" w:date="2017-03-04T15:49:00Z">
+                <w:ins w:id="841" w:author="Greg Landry" w:date="2017-03-04T15:46:00Z"/>
+              </w:rPr>
+            </w:pPr>
+            <w:ins w:id="842" w:author="Greg Landry" w:date="2017-03-04T15:49:00Z">
               <w:r>
                 <w:t>Cover the light sensor and then shine a light on it.</w:t>
               </w:r>
@@ -7003,33 +6980,55 @@
       </w:tr>
       <w:tr>
         <w:trPr>
-          <w:ins w:id="846" w:author="Greg Landry" w:date="2017-03-04T15:46:00Z"/>
+          <w:ins w:id="843" w:author="Greg Landry" w:date="2017-03-04T15:46:00Z"/>
         </w:trPr>
         <w:tc>
           <w:tcPr>
             <w:tcW w:w="2051" w:type="dxa"/>
+            <w:tcPrChange w:id="844" w:author="Greg Landry" w:date="2017-03-04T15:50:00Z">
+              <w:tcPr>
+                <w:tcW w:w="2051" w:type="dxa"/>
+              </w:tcPr>
+            </w:tcPrChange>
+          </w:tcPr>
+          <w:p>
+            <w:pPr>
+              <w:rPr>
+                <w:ins w:id="845" w:author="Greg Landry" w:date="2017-03-04T15:46:00Z"/>
+              </w:rPr>
+            </w:pPr>
+            <w:ins w:id="846" w:author="Greg Landry" w:date="2017-03-04T15:47:00Z">
+              <w:r>
+                <w:t>Humidity</w:t>
+              </w:r>
+            </w:ins>
+          </w:p>
+        </w:tc>
+        <w:tc>
+          <w:tcPr>
+            <w:tcW w:w="1162" w:type="dxa"/>
             <w:tcPrChange w:id="847" w:author="Greg Landry" w:date="2017-03-04T15:50:00Z">
               <w:tcPr>
-                <w:tcW w:w="2051" w:type="dxa"/>
-              </w:tcPr>
-            </w:tcPrChange>
-          </w:tcPr>
-          <w:p>
-            <w:pPr>
-              <w:rPr>
-                <w:ins w:id="848" w:author="Greg Landry" w:date="2017-03-04T15:46:00Z"/>
-              </w:rPr>
-            </w:pPr>
-            <w:ins w:id="849" w:author="Greg Landry" w:date="2017-03-04T15:47:00Z">
-              <w:r>
-                <w:t>Humidity</w:t>
-              </w:r>
-            </w:ins>
-          </w:p>
-        </w:tc>
-        <w:tc>
-          <w:tcPr>
-            <w:tcW w:w="1162" w:type="dxa"/>
+                <w:tcW w:w="3117" w:type="dxa"/>
+              </w:tcPr>
+            </w:tcPrChange>
+          </w:tcPr>
+          <w:p>
+            <w:pPr>
+              <w:rPr>
+                <w:ins w:id="848" w:author="Greg Landry" w:date="2017-03-04T15:48:00Z"/>
+              </w:rPr>
+            </w:pPr>
+            <w:ins w:id="849" w:author="Greg Landry" w:date="2017-03-04T15:48:00Z">
+              <w:r>
+                <w:t>Automatic</w:t>
+              </w:r>
+            </w:ins>
+          </w:p>
+        </w:tc>
+        <w:tc>
+          <w:tcPr>
+            <w:tcW w:w="6250" w:type="dxa"/>
             <w:tcPrChange w:id="850" w:author="Greg Landry" w:date="2017-03-04T15:50:00Z">
               <w:tcPr>
                 <w:tcW w:w="3117" w:type="dxa"/>
@@ -7039,45 +7038,20 @@
           <w:p>
             <w:pPr>
               <w:rPr>
-                <w:ins w:id="851" w:author="Greg Landry" w:date="2017-03-04T15:48:00Z"/>
-              </w:rPr>
-            </w:pPr>
-            <w:ins w:id="852" w:author="Greg Landry" w:date="2017-03-04T15:48:00Z">
-              <w:r>
-                <w:t>Automatic</w:t>
-              </w:r>
-            </w:ins>
-          </w:p>
-        </w:tc>
-        <w:tc>
-          <w:tcPr>
-            <w:tcW w:w="6250" w:type="dxa"/>
-            <w:tcPrChange w:id="853" w:author="Greg Landry" w:date="2017-03-04T15:50:00Z">
-              <w:tcPr>
-                <w:tcW w:w="3117" w:type="dxa"/>
-              </w:tcPr>
-            </w:tcPrChange>
-          </w:tcPr>
-          <w:p>
-            <w:pPr>
-              <w:rPr>
-                <w:ins w:id="854" w:author="Greg Landry" w:date="2017-03-04T15:46:00Z"/>
-              </w:rPr>
-              <w:pPrChange w:id="855" w:author="Greg Landry" w:date="2017-03-04T15:50:00Z">
-                <w:pPr/>
-              </w:pPrChange>
-            </w:pPr>
-            <w:ins w:id="856" w:author="Greg Landry" w:date="2017-03-04T15:49:00Z">
+                <w:ins w:id="851" w:author="Greg Landry" w:date="2017-03-04T15:46:00Z"/>
+              </w:rPr>
+            </w:pPr>
+            <w:ins w:id="852" w:author="Greg Landry" w:date="2017-03-04T15:49:00Z">
               <w:r>
                 <w:t xml:space="preserve">The humidity </w:t>
               </w:r>
             </w:ins>
-            <w:ins w:id="857" w:author="Greg Landry" w:date="2017-03-04T15:50:00Z">
+            <w:ins w:id="853" w:author="Greg Landry" w:date="2017-03-04T15:50:00Z">
               <w:r>
                 <w:t>reading</w:t>
               </w:r>
             </w:ins>
-            <w:ins w:id="858" w:author="Greg Landry" w:date="2017-03-04T15:49:00Z">
+            <w:ins w:id="854" w:author="Greg Landry" w:date="2017-03-04T15:49:00Z">
               <w:r>
                 <w:t xml:space="preserve"> is examined for a valid result.</w:t>
               </w:r>
@@ -7087,12 +7061,12 @@
       </w:tr>
       <w:tr>
         <w:trPr>
-          <w:ins w:id="859" w:author="Greg Landry" w:date="2017-03-04T15:46:00Z"/>
+          <w:ins w:id="855" w:author="Greg Landry" w:date="2017-03-04T15:46:00Z"/>
         </w:trPr>
         <w:tc>
           <w:tcPr>
             <w:tcW w:w="2051" w:type="dxa"/>
-            <w:tcPrChange w:id="860" w:author="Greg Landry" w:date="2017-03-04T15:50:00Z">
+            <w:tcPrChange w:id="856" w:author="Greg Landry" w:date="2017-03-04T15:50:00Z">
               <w:tcPr>
                 <w:tcW w:w="2051" w:type="dxa"/>
               </w:tcPr>
@@ -7101,10 +7075,10 @@
           <w:p>
             <w:pPr>
               <w:rPr>
-                <w:ins w:id="861" w:author="Greg Landry" w:date="2017-03-04T15:46:00Z"/>
-              </w:rPr>
-            </w:pPr>
-            <w:ins w:id="862" w:author="Greg Landry" w:date="2017-03-04T15:47:00Z">
+                <w:ins w:id="857" w:author="Greg Landry" w:date="2017-03-04T15:46:00Z"/>
+              </w:rPr>
+            </w:pPr>
+            <w:ins w:id="858" w:author="Greg Landry" w:date="2017-03-04T15:47:00Z">
               <w:r>
                 <w:t>Temperature</w:t>
               </w:r>
@@ -7114,7 +7088,7 @@
         <w:tc>
           <w:tcPr>
             <w:tcW w:w="1162" w:type="dxa"/>
-            <w:tcPrChange w:id="863" w:author="Greg Landry" w:date="2017-03-04T15:50:00Z">
+            <w:tcPrChange w:id="859" w:author="Greg Landry" w:date="2017-03-04T15:50:00Z">
               <w:tcPr>
                 <w:tcW w:w="3117" w:type="dxa"/>
               </w:tcPr>
@@ -7123,10 +7097,10 @@
           <w:p>
             <w:pPr>
               <w:rPr>
-                <w:ins w:id="864" w:author="Greg Landry" w:date="2017-03-04T15:48:00Z"/>
-              </w:rPr>
-            </w:pPr>
-            <w:ins w:id="865" w:author="Greg Landry" w:date="2017-03-04T15:48:00Z">
+                <w:ins w:id="860" w:author="Greg Landry" w:date="2017-03-04T15:48:00Z"/>
+              </w:rPr>
+            </w:pPr>
+            <w:ins w:id="861" w:author="Greg Landry" w:date="2017-03-04T15:48:00Z">
               <w:r>
                 <w:t>Automatic</w:t>
               </w:r>
@@ -7136,7 +7110,7 @@
         <w:tc>
           <w:tcPr>
             <w:tcW w:w="6250" w:type="dxa"/>
-            <w:tcPrChange w:id="866" w:author="Greg Landry" w:date="2017-03-04T15:50:00Z">
+            <w:tcPrChange w:id="862" w:author="Greg Landry" w:date="2017-03-04T15:50:00Z">
               <w:tcPr>
                 <w:tcW w:w="3117" w:type="dxa"/>
               </w:tcPr>
@@ -7145,10 +7119,10 @@
           <w:p>
             <w:pPr>
               <w:rPr>
-                <w:ins w:id="867" w:author="Greg Landry" w:date="2017-03-04T15:46:00Z"/>
-              </w:rPr>
-            </w:pPr>
-            <w:ins w:id="868" w:author="Greg Landry" w:date="2017-03-04T15:50:00Z">
+                <w:ins w:id="863" w:author="Greg Landry" w:date="2017-03-04T15:46:00Z"/>
+              </w:rPr>
+            </w:pPr>
+            <w:ins w:id="864" w:author="Greg Landry" w:date="2017-03-04T15:50:00Z">
               <w:r>
                 <w:t>The temperature reading is examined for a valid result.</w:t>
               </w:r>
@@ -7160,7 +7134,7 @@
     <w:p>
       <w:pPr>
         <w:rPr>
-          <w:ins w:id="869" w:author="Greg Landry" w:date="2017-03-04T15:50:00Z"/>
+          <w:ins w:id="865" w:author="Greg Landry" w:date="2017-03-04T15:50:00Z"/>
         </w:rPr>
       </w:pPr>
     </w:p>
@@ -7168,10 +7142,10 @@
       <w:pPr>
         <w:pStyle w:val="Heading3"/>
         <w:rPr>
-          <w:ins w:id="870" w:author="Greg Landry" w:date="2017-03-04T15:57:00Z"/>
+          <w:ins w:id="866" w:author="Greg Landry" w:date="2017-03-04T15:57:00Z"/>
         </w:rPr>
       </w:pPr>
-      <w:ins w:id="871" w:author="Greg Landry" w:date="2017-03-04T15:57:00Z">
+      <w:ins w:id="867" w:author="Greg Landry" w:date="2017-03-04T15:57:00Z">
         <w:r>
           <w:t>Alternate Screens</w:t>
         </w:r>
@@ -7180,18 +7154,15 @@
     <w:p>
       <w:pPr>
         <w:rPr>
-          <w:ins w:id="872" w:author="Greg Landry" w:date="2017-03-04T15:51:00Z"/>
+          <w:ins w:id="868" w:author="Greg Landry" w:date="2017-03-04T15:51:00Z"/>
         </w:rPr>
-        <w:pPrChange w:id="873" w:author="Greg Landry" w:date="2017-03-04T15:51:00Z">
-          <w:pPr/>
-        </w:pPrChange>
-      </w:pPr>
-      <w:ins w:id="874" w:author="Greg Landry" w:date="2017-03-04T15:50:00Z">
+      </w:pPr>
+      <w:ins w:id="869" w:author="Greg Landry" w:date="2017-03-04T15:50:00Z">
         <w:r>
           <w:t xml:space="preserve">In addition to the main test screen, there are additional screens with more detailed </w:t>
         </w:r>
       </w:ins>
-      <w:ins w:id="875" w:author="Greg Landry" w:date="2017-03-04T15:51:00Z">
+      <w:ins w:id="870" w:author="Greg Landry" w:date="2017-03-04T15:51:00Z">
         <w:r>
           <w:t>information. Press user button SW2 on the base board to toggle between the following screens:</w:t>
         </w:r>
@@ -7205,23 +7176,23 @@
           <w:numId w:val="27"/>
         </w:numPr>
         <w:rPr>
-          <w:ins w:id="876" w:author="Greg Landry" w:date="2017-03-04T15:51:00Z"/>
+          <w:ins w:id="871" w:author="Greg Landry" w:date="2017-03-04T15:51:00Z"/>
         </w:rPr>
-        <w:pPrChange w:id="877" w:author="Greg Landry" w:date="2017-03-04T15:51:00Z">
+        <w:pPrChange w:id="872" w:author="Greg Landry" w:date="2017-03-04T15:51:00Z">
           <w:pPr/>
         </w:pPrChange>
       </w:pPr>
-      <w:ins w:id="878" w:author="Greg Landry" w:date="2017-03-04T15:51:00Z">
+      <w:ins w:id="873" w:author="Greg Landry" w:date="2017-03-04T15:51:00Z">
         <w:r>
           <w:t>Main test screen</w:t>
         </w:r>
       </w:ins>
-      <w:ins w:id="879" w:author="Greg Landry" w:date="2017-03-04T15:53:00Z">
+      <w:ins w:id="874" w:author="Greg Landry" w:date="2017-03-04T15:53:00Z">
         <w:r>
           <w:t>: This is the main test results page as described above</w:t>
         </w:r>
       </w:ins>
-      <w:ins w:id="880" w:author="Greg Landry" w:date="2017-03-04T15:51:00Z">
+      <w:ins w:id="875" w:author="Greg Landry" w:date="2017-03-04T15:51:00Z">
         <w:r>
           <w:t>.</w:t>
         </w:r>
@@ -7235,13 +7206,13 @@
           <w:numId w:val="27"/>
         </w:numPr>
         <w:rPr>
-          <w:ins w:id="881" w:author="Greg Landry" w:date="2017-03-04T15:52:00Z"/>
+          <w:ins w:id="876" w:author="Greg Landry" w:date="2017-03-04T15:52:00Z"/>
         </w:rPr>
-        <w:pPrChange w:id="882" w:author="Greg Landry" w:date="2017-03-04T15:51:00Z">
+        <w:pPrChange w:id="877" w:author="Greg Landry" w:date="2017-03-04T15:51:00Z">
           <w:pPr/>
         </w:pPrChange>
       </w:pPr>
-      <w:ins w:id="883" w:author="Greg Landry" w:date="2017-03-04T15:52:00Z">
+      <w:ins w:id="878" w:author="Greg Landry" w:date="2017-03-04T15:52:00Z">
         <w:r>
           <w:t>Analog Values Screen: Shows readings for temperature, humidity, illumination, potentiometer, Arduino pin A0 and Arduino pin A1. Note that pin A1 is the DAC output which is continually swept by the test program in 100mV increments.</w:t>
         </w:r>
@@ -7255,13 +7226,13 @@
           <w:numId w:val="27"/>
         </w:numPr>
         <w:rPr>
-          <w:ins w:id="884" w:author="Greg Landry" w:date="2017-03-04T15:53:00Z"/>
+          <w:ins w:id="879" w:author="Greg Landry" w:date="2017-03-04T15:53:00Z"/>
         </w:rPr>
-        <w:pPrChange w:id="885" w:author="Greg Landry" w:date="2017-03-04T15:51:00Z">
+        <w:pPrChange w:id="880" w:author="Greg Landry" w:date="2017-03-04T15:51:00Z">
           <w:pPr/>
         </w:pPrChange>
       </w:pPr>
-      <w:ins w:id="886" w:author="Greg Landry" w:date="2017-03-04T15:53:00Z">
+      <w:ins w:id="881" w:author="Greg Landry" w:date="2017-03-04T15:53:00Z">
         <w:r>
           <w:t>Base ADC Screen: Shows raw ADC readings in mV from A0, A1, and A2.</w:t>
         </w:r>
@@ -7275,13 +7246,13 @@
           <w:numId w:val="27"/>
         </w:numPr>
         <w:rPr>
-          <w:ins w:id="887" w:author="Greg Landry" w:date="2017-03-04T15:54:00Z"/>
+          <w:ins w:id="882" w:author="Greg Landry" w:date="2017-03-04T15:54:00Z"/>
         </w:rPr>
-        <w:pPrChange w:id="888" w:author="Greg Landry" w:date="2017-03-04T15:51:00Z">
+        <w:pPrChange w:id="883" w:author="Greg Landry" w:date="2017-03-04T15:51:00Z">
           <w:pPr/>
         </w:pPrChange>
       </w:pPr>
-      <w:ins w:id="889" w:author="Greg Landry" w:date="2017-03-04T15:54:00Z">
+      <w:ins w:id="884" w:author="Greg Landry" w:date="2017-03-04T15:54:00Z">
         <w:r>
           <w:t>Buttons Screen: Shows real-time values for the CapSense buttons, proximity sensor, and mechanical buttons. The mapping is:</w:t>
         </w:r>
@@ -7293,7 +7264,7 @@
         <w:tblW w:w="0" w:type="auto"/>
         <w:jc w:val="center"/>
         <w:tblLook w:val="04A0" w:firstRow="1" w:lastRow="0" w:firstColumn="1" w:lastColumn="0" w:noHBand="0" w:noVBand="1"/>
-        <w:tblPrChange w:id="890" w:author="Greg Landry" w:date="2017-03-04T15:56:00Z">
+        <w:tblPrChange w:id="885" w:author="Greg Landry" w:date="2017-03-04T15:56:00Z">
           <w:tblPr>
             <w:tblStyle w:val="TableGrid"/>
             <w:tblW w:w="0" w:type="auto"/>
@@ -7310,7 +7281,7 @@
         <w:gridCol w:w="684"/>
         <w:gridCol w:w="684"/>
         <w:gridCol w:w="684"/>
-        <w:tblGridChange w:id="891">
+        <w:tblGridChange w:id="886">
           <w:tblGrid>
             <w:gridCol w:w="1168"/>
             <w:gridCol w:w="1168"/>
@@ -7326,12 +7297,12 @@
       <w:tr>
         <w:trPr>
           <w:jc w:val="center"/>
-          <w:ins w:id="892" w:author="Greg Landry" w:date="2017-03-04T15:55:00Z"/>
+          <w:ins w:id="887" w:author="Greg Landry" w:date="2017-03-04T15:55:00Z"/>
         </w:trPr>
         <w:tc>
           <w:tcPr>
             <w:tcW w:w="937" w:type="dxa"/>
-            <w:tcPrChange w:id="893" w:author="Greg Landry" w:date="2017-03-04T15:56:00Z">
+            <w:tcPrChange w:id="888" w:author="Greg Landry" w:date="2017-03-04T15:56:00Z">
               <w:tcPr>
                 <w:tcW w:w="1168" w:type="dxa"/>
               </w:tcPr>
@@ -7340,10 +7311,10 @@
           <w:p>
             <w:pPr>
               <w:rPr>
-                <w:ins w:id="894" w:author="Greg Landry" w:date="2017-03-04T15:55:00Z"/>
-              </w:rPr>
-            </w:pPr>
-            <w:ins w:id="895" w:author="Greg Landry" w:date="2017-03-04T15:55:00Z">
+                <w:ins w:id="889" w:author="Greg Landry" w:date="2017-03-04T15:55:00Z"/>
+              </w:rPr>
+            </w:pPr>
+            <w:ins w:id="890" w:author="Greg Landry" w:date="2017-03-04T15:55:00Z">
               <w:r>
                 <w:t>Bit 7</w:t>
               </w:r>
@@ -7353,7 +7324,7 @@
         <w:tc>
           <w:tcPr>
             <w:tcW w:w="1090" w:type="dxa"/>
-            <w:tcPrChange w:id="896" w:author="Greg Landry" w:date="2017-03-04T15:56:00Z">
+            <w:tcPrChange w:id="891" w:author="Greg Landry" w:date="2017-03-04T15:56:00Z">
               <w:tcPr>
                 <w:tcW w:w="1168" w:type="dxa"/>
               </w:tcPr>
@@ -7362,10 +7333,10 @@
           <w:p>
             <w:pPr>
               <w:rPr>
-                <w:ins w:id="897" w:author="Greg Landry" w:date="2017-03-04T15:55:00Z"/>
-              </w:rPr>
-            </w:pPr>
-            <w:ins w:id="898" w:author="Greg Landry" w:date="2017-03-04T15:55:00Z">
+                <w:ins w:id="892" w:author="Greg Landry" w:date="2017-03-04T15:55:00Z"/>
+              </w:rPr>
+            </w:pPr>
+            <w:ins w:id="893" w:author="Greg Landry" w:date="2017-03-04T15:55:00Z">
               <w:r>
                 <w:t>Bit 6</w:t>
               </w:r>
@@ -7375,7 +7346,7 @@
         <w:tc>
           <w:tcPr>
             <w:tcW w:w="697" w:type="dxa"/>
-            <w:tcPrChange w:id="899" w:author="Greg Landry" w:date="2017-03-04T15:56:00Z">
+            <w:tcPrChange w:id="894" w:author="Greg Landry" w:date="2017-03-04T15:56:00Z">
               <w:tcPr>
                 <w:tcW w:w="1169" w:type="dxa"/>
               </w:tcPr>
@@ -7384,10 +7355,10 @@
           <w:p>
             <w:pPr>
               <w:rPr>
-                <w:ins w:id="900" w:author="Greg Landry" w:date="2017-03-04T15:55:00Z"/>
-              </w:rPr>
-            </w:pPr>
-            <w:ins w:id="901" w:author="Greg Landry" w:date="2017-03-04T15:55:00Z">
+                <w:ins w:id="895" w:author="Greg Landry" w:date="2017-03-04T15:55:00Z"/>
+              </w:rPr>
+            </w:pPr>
+            <w:ins w:id="896" w:author="Greg Landry" w:date="2017-03-04T15:55:00Z">
               <w:r>
                 <w:t>Bit 5</w:t>
               </w:r>
@@ -7397,7 +7368,7 @@
         <w:tc>
           <w:tcPr>
             <w:tcW w:w="697" w:type="dxa"/>
-            <w:tcPrChange w:id="902" w:author="Greg Landry" w:date="2017-03-04T15:56:00Z">
+            <w:tcPrChange w:id="897" w:author="Greg Landry" w:date="2017-03-04T15:56:00Z">
               <w:tcPr>
                 <w:tcW w:w="1169" w:type="dxa"/>
               </w:tcPr>
@@ -7406,10 +7377,10 @@
           <w:p>
             <w:pPr>
               <w:rPr>
-                <w:ins w:id="903" w:author="Greg Landry" w:date="2017-03-04T15:55:00Z"/>
-              </w:rPr>
-            </w:pPr>
-            <w:ins w:id="904" w:author="Greg Landry" w:date="2017-03-04T15:55:00Z">
+                <w:ins w:id="898" w:author="Greg Landry" w:date="2017-03-04T15:55:00Z"/>
+              </w:rPr>
+            </w:pPr>
+            <w:ins w:id="899" w:author="Greg Landry" w:date="2017-03-04T15:55:00Z">
               <w:r>
                 <w:t>Bit 4</w:t>
               </w:r>
@@ -7419,7 +7390,7 @@
         <w:tc>
           <w:tcPr>
             <w:tcW w:w="684" w:type="dxa"/>
-            <w:tcPrChange w:id="905" w:author="Greg Landry" w:date="2017-03-04T15:56:00Z">
+            <w:tcPrChange w:id="900" w:author="Greg Landry" w:date="2017-03-04T15:56:00Z">
               <w:tcPr>
                 <w:tcW w:w="1169" w:type="dxa"/>
               </w:tcPr>
@@ -7428,10 +7399,10 @@
           <w:p>
             <w:pPr>
               <w:rPr>
-                <w:ins w:id="906" w:author="Greg Landry" w:date="2017-03-04T15:55:00Z"/>
-              </w:rPr>
-            </w:pPr>
-            <w:ins w:id="907" w:author="Greg Landry" w:date="2017-03-04T15:55:00Z">
+                <w:ins w:id="901" w:author="Greg Landry" w:date="2017-03-04T15:55:00Z"/>
+              </w:rPr>
+            </w:pPr>
+            <w:ins w:id="902" w:author="Greg Landry" w:date="2017-03-04T15:55:00Z">
               <w:r>
                 <w:t>Bit 3</w:t>
               </w:r>
@@ -7441,7 +7412,7 @@
         <w:tc>
           <w:tcPr>
             <w:tcW w:w="684" w:type="dxa"/>
-            <w:tcPrChange w:id="908" w:author="Greg Landry" w:date="2017-03-04T15:56:00Z">
+            <w:tcPrChange w:id="903" w:author="Greg Landry" w:date="2017-03-04T15:56:00Z">
               <w:tcPr>
                 <w:tcW w:w="1169" w:type="dxa"/>
               </w:tcPr>
@@ -7450,10 +7421,10 @@
           <w:p>
             <w:pPr>
               <w:rPr>
-                <w:ins w:id="909" w:author="Greg Landry" w:date="2017-03-04T15:55:00Z"/>
-              </w:rPr>
-            </w:pPr>
-            <w:ins w:id="910" w:author="Greg Landry" w:date="2017-03-04T15:55:00Z">
+                <w:ins w:id="904" w:author="Greg Landry" w:date="2017-03-04T15:55:00Z"/>
+              </w:rPr>
+            </w:pPr>
+            <w:ins w:id="905" w:author="Greg Landry" w:date="2017-03-04T15:55:00Z">
               <w:r>
                 <w:t>Bit 2</w:t>
               </w:r>
@@ -7463,7 +7434,7 @@
         <w:tc>
           <w:tcPr>
             <w:tcW w:w="684" w:type="dxa"/>
-            <w:tcPrChange w:id="911" w:author="Greg Landry" w:date="2017-03-04T15:56:00Z">
+            <w:tcPrChange w:id="906" w:author="Greg Landry" w:date="2017-03-04T15:56:00Z">
               <w:tcPr>
                 <w:tcW w:w="1169" w:type="dxa"/>
               </w:tcPr>
@@ -7472,10 +7443,10 @@
           <w:p>
             <w:pPr>
               <w:rPr>
-                <w:ins w:id="912" w:author="Greg Landry" w:date="2017-03-04T15:55:00Z"/>
-              </w:rPr>
-            </w:pPr>
-            <w:ins w:id="913" w:author="Greg Landry" w:date="2017-03-04T15:55:00Z">
+                <w:ins w:id="907" w:author="Greg Landry" w:date="2017-03-04T15:55:00Z"/>
+              </w:rPr>
+            </w:pPr>
+            <w:ins w:id="908" w:author="Greg Landry" w:date="2017-03-04T15:55:00Z">
               <w:r>
                 <w:t>Bit 1</w:t>
               </w:r>
@@ -7485,7 +7456,7 @@
         <w:tc>
           <w:tcPr>
             <w:tcW w:w="684" w:type="dxa"/>
-            <w:tcPrChange w:id="914" w:author="Greg Landry" w:date="2017-03-04T15:56:00Z">
+            <w:tcPrChange w:id="909" w:author="Greg Landry" w:date="2017-03-04T15:56:00Z">
               <w:tcPr>
                 <w:tcW w:w="1169" w:type="dxa"/>
               </w:tcPr>
@@ -7494,10 +7465,10 @@
           <w:p>
             <w:pPr>
               <w:rPr>
-                <w:ins w:id="915" w:author="Greg Landry" w:date="2017-03-04T15:55:00Z"/>
-              </w:rPr>
-            </w:pPr>
-            <w:ins w:id="916" w:author="Greg Landry" w:date="2017-03-04T15:55:00Z">
+                <w:ins w:id="910" w:author="Greg Landry" w:date="2017-03-04T15:55:00Z"/>
+              </w:rPr>
+            </w:pPr>
+            <w:ins w:id="911" w:author="Greg Landry" w:date="2017-03-04T15:55:00Z">
               <w:r>
                 <w:t>Bit 0</w:t>
               </w:r>
@@ -7508,12 +7479,12 @@
       <w:tr>
         <w:trPr>
           <w:jc w:val="center"/>
-          <w:ins w:id="917" w:author="Greg Landry" w:date="2017-03-04T15:55:00Z"/>
+          <w:ins w:id="912" w:author="Greg Landry" w:date="2017-03-04T15:55:00Z"/>
         </w:trPr>
         <w:tc>
           <w:tcPr>
             <w:tcW w:w="937" w:type="dxa"/>
-            <w:tcPrChange w:id="918" w:author="Greg Landry" w:date="2017-03-04T15:56:00Z">
+            <w:tcPrChange w:id="913" w:author="Greg Landry" w:date="2017-03-04T15:56:00Z">
               <w:tcPr>
                 <w:tcW w:w="1168" w:type="dxa"/>
               </w:tcPr>
@@ -7522,10 +7493,10 @@
           <w:p>
             <w:pPr>
               <w:rPr>
-                <w:ins w:id="919" w:author="Greg Landry" w:date="2017-03-04T15:55:00Z"/>
-              </w:rPr>
-            </w:pPr>
-            <w:ins w:id="920" w:author="Greg Landry" w:date="2017-03-04T15:55:00Z">
+                <w:ins w:id="914" w:author="Greg Landry" w:date="2017-03-04T15:55:00Z"/>
+              </w:rPr>
+            </w:pPr>
+            <w:ins w:id="915" w:author="Greg Landry" w:date="2017-03-04T15:55:00Z">
               <w:r>
                 <w:t>Unused</w:t>
               </w:r>
@@ -7535,7 +7506,7 @@
         <w:tc>
           <w:tcPr>
             <w:tcW w:w="1090" w:type="dxa"/>
-            <w:tcPrChange w:id="921" w:author="Greg Landry" w:date="2017-03-04T15:56:00Z">
+            <w:tcPrChange w:id="916" w:author="Greg Landry" w:date="2017-03-04T15:56:00Z">
               <w:tcPr>
                 <w:tcW w:w="1168" w:type="dxa"/>
               </w:tcPr>
@@ -7544,10 +7515,10 @@
           <w:p>
             <w:pPr>
               <w:rPr>
-                <w:ins w:id="922" w:author="Greg Landry" w:date="2017-03-04T15:55:00Z"/>
-              </w:rPr>
-            </w:pPr>
-            <w:ins w:id="923" w:author="Greg Landry" w:date="2017-03-04T15:55:00Z">
+                <w:ins w:id="917" w:author="Greg Landry" w:date="2017-03-04T15:55:00Z"/>
+              </w:rPr>
+            </w:pPr>
+            <w:ins w:id="918" w:author="Greg Landry" w:date="2017-03-04T15:55:00Z">
               <w:r>
                 <w:t>Proximity</w:t>
               </w:r>
@@ -7557,7 +7528,7 @@
         <w:tc>
           <w:tcPr>
             <w:tcW w:w="697" w:type="dxa"/>
-            <w:tcPrChange w:id="924" w:author="Greg Landry" w:date="2017-03-04T15:56:00Z">
+            <w:tcPrChange w:id="919" w:author="Greg Landry" w:date="2017-03-04T15:56:00Z">
               <w:tcPr>
                 <w:tcW w:w="1169" w:type="dxa"/>
               </w:tcPr>
@@ -7566,10 +7537,10 @@
           <w:p>
             <w:pPr>
               <w:rPr>
-                <w:ins w:id="925" w:author="Greg Landry" w:date="2017-03-04T15:55:00Z"/>
-              </w:rPr>
-            </w:pPr>
-            <w:ins w:id="926" w:author="Greg Landry" w:date="2017-03-04T15:55:00Z">
+                <w:ins w:id="920" w:author="Greg Landry" w:date="2017-03-04T15:55:00Z"/>
+              </w:rPr>
+            </w:pPr>
+            <w:ins w:id="921" w:author="Greg Landry" w:date="2017-03-04T15:55:00Z">
               <w:r>
                 <w:t>MB1</w:t>
               </w:r>
@@ -7579,7 +7550,7 @@
         <w:tc>
           <w:tcPr>
             <w:tcW w:w="697" w:type="dxa"/>
-            <w:tcPrChange w:id="927" w:author="Greg Landry" w:date="2017-03-04T15:56:00Z">
+            <w:tcPrChange w:id="922" w:author="Greg Landry" w:date="2017-03-04T15:56:00Z">
               <w:tcPr>
                 <w:tcW w:w="1169" w:type="dxa"/>
               </w:tcPr>
@@ -7588,10 +7559,10 @@
           <w:p>
             <w:pPr>
               <w:rPr>
-                <w:ins w:id="928" w:author="Greg Landry" w:date="2017-03-04T15:55:00Z"/>
-              </w:rPr>
-            </w:pPr>
-            <w:ins w:id="929" w:author="Greg Landry" w:date="2017-03-04T15:55:00Z">
+                <w:ins w:id="923" w:author="Greg Landry" w:date="2017-03-04T15:55:00Z"/>
+              </w:rPr>
+            </w:pPr>
+            <w:ins w:id="924" w:author="Greg Landry" w:date="2017-03-04T15:55:00Z">
               <w:r>
                 <w:t>MB0</w:t>
               </w:r>
@@ -7601,7 +7572,7 @@
         <w:tc>
           <w:tcPr>
             <w:tcW w:w="684" w:type="dxa"/>
-            <w:tcPrChange w:id="930" w:author="Greg Landry" w:date="2017-03-04T15:56:00Z">
+            <w:tcPrChange w:id="925" w:author="Greg Landry" w:date="2017-03-04T15:56:00Z">
               <w:tcPr>
                 <w:tcW w:w="1169" w:type="dxa"/>
               </w:tcPr>
@@ -7610,10 +7581,10 @@
           <w:p>
             <w:pPr>
               <w:rPr>
-                <w:ins w:id="931" w:author="Greg Landry" w:date="2017-03-04T15:55:00Z"/>
-              </w:rPr>
-            </w:pPr>
-            <w:ins w:id="932" w:author="Greg Landry" w:date="2017-03-04T15:55:00Z">
+                <w:ins w:id="926" w:author="Greg Landry" w:date="2017-03-04T15:55:00Z"/>
+              </w:rPr>
+            </w:pPr>
+            <w:ins w:id="927" w:author="Greg Landry" w:date="2017-03-04T15:55:00Z">
               <w:r>
                 <w:t>CS3</w:t>
               </w:r>
@@ -7623,7 +7594,7 @@
         <w:tc>
           <w:tcPr>
             <w:tcW w:w="684" w:type="dxa"/>
-            <w:tcPrChange w:id="933" w:author="Greg Landry" w:date="2017-03-04T15:56:00Z">
+            <w:tcPrChange w:id="928" w:author="Greg Landry" w:date="2017-03-04T15:56:00Z">
               <w:tcPr>
                 <w:tcW w:w="1169" w:type="dxa"/>
               </w:tcPr>
@@ -7632,10 +7603,10 @@
           <w:p>
             <w:pPr>
               <w:rPr>
-                <w:ins w:id="934" w:author="Greg Landry" w:date="2017-03-04T15:55:00Z"/>
-              </w:rPr>
-            </w:pPr>
-            <w:ins w:id="935" w:author="Greg Landry" w:date="2017-03-04T15:55:00Z">
+                <w:ins w:id="929" w:author="Greg Landry" w:date="2017-03-04T15:55:00Z"/>
+              </w:rPr>
+            </w:pPr>
+            <w:ins w:id="930" w:author="Greg Landry" w:date="2017-03-04T15:55:00Z">
               <w:r>
                 <w:t>CS2</w:t>
               </w:r>
@@ -7645,7 +7616,7 @@
         <w:tc>
           <w:tcPr>
             <w:tcW w:w="684" w:type="dxa"/>
-            <w:tcPrChange w:id="936" w:author="Greg Landry" w:date="2017-03-04T15:56:00Z">
+            <w:tcPrChange w:id="931" w:author="Greg Landry" w:date="2017-03-04T15:56:00Z">
               <w:tcPr>
                 <w:tcW w:w="1169" w:type="dxa"/>
               </w:tcPr>
@@ -7654,10 +7625,10 @@
           <w:p>
             <w:pPr>
               <w:rPr>
-                <w:ins w:id="937" w:author="Greg Landry" w:date="2017-03-04T15:55:00Z"/>
-              </w:rPr>
-            </w:pPr>
-            <w:ins w:id="938" w:author="Greg Landry" w:date="2017-03-04T15:55:00Z">
+                <w:ins w:id="932" w:author="Greg Landry" w:date="2017-03-04T15:55:00Z"/>
+              </w:rPr>
+            </w:pPr>
+            <w:ins w:id="933" w:author="Greg Landry" w:date="2017-03-04T15:55:00Z">
               <w:r>
                 <w:t>CS1</w:t>
               </w:r>
@@ -7667,7 +7638,7 @@
         <w:tc>
           <w:tcPr>
             <w:tcW w:w="684" w:type="dxa"/>
-            <w:tcPrChange w:id="939" w:author="Greg Landry" w:date="2017-03-04T15:56:00Z">
+            <w:tcPrChange w:id="934" w:author="Greg Landry" w:date="2017-03-04T15:56:00Z">
               <w:tcPr>
                 <w:tcW w:w="1169" w:type="dxa"/>
               </w:tcPr>
@@ -7676,10 +7647,10 @@
           <w:p>
             <w:pPr>
               <w:rPr>
-                <w:ins w:id="940" w:author="Greg Landry" w:date="2017-03-04T15:55:00Z"/>
-              </w:rPr>
-            </w:pPr>
-            <w:ins w:id="941" w:author="Greg Landry" w:date="2017-03-04T15:55:00Z">
+                <w:ins w:id="935" w:author="Greg Landry" w:date="2017-03-04T15:55:00Z"/>
+              </w:rPr>
+            </w:pPr>
+            <w:ins w:id="936" w:author="Greg Landry" w:date="2017-03-04T15:55:00Z">
               <w:r>
                 <w:t>CS0</w:t>
               </w:r>
@@ -7691,49 +7662,43 @@
     <w:p>
       <w:pPr>
         <w:rPr>
-          <w:ins w:id="942" w:author="Greg Landry" w:date="2017-03-04T15:26:00Z"/>
+          <w:ins w:id="937" w:author="Greg Landry" w:date="2017-03-04T15:26:00Z"/>
         </w:rPr>
-        <w:pPrChange w:id="943" w:author="Greg Landry" w:date="2017-03-04T15:55:00Z">
-          <w:pPr/>
-        </w:pPrChange>
       </w:pPr>
     </w:p>
     <w:p>
       <w:pPr>
         <w:ind w:left="720"/>
-        <w:rPr>
-          <w:rPrChange w:id="944" w:author="Greg Landry" w:date="2017-03-04T15:58:00Z">
-            <w:rPr/>
-          </w:rPrChange>
-        </w:rPr>
-        <w:pPrChange w:id="945" w:author="Greg Landry" w:date="2017-03-04T15:58:00Z">
+        <w:pPrChange w:id="938" w:author="Greg Landry" w:date="2017-03-04T15:58:00Z">
           <w:pPr>
             <w:pStyle w:val="ListParagraph"/>
             <w:jc w:val="center"/>
           </w:pPr>
         </w:pPrChange>
       </w:pPr>
-      <w:ins w:id="946" w:author="Greg Landry" w:date="2017-03-04T15:56:00Z">
+      <w:ins w:id="939" w:author="Greg Landry" w:date="2017-03-04T15:56:00Z">
         <w:r>
           <w:lastRenderedPageBreak/>
           <w:t xml:space="preserve">The buttons screen also shows the LED value </w:t>
         </w:r>
       </w:ins>
-      <w:ins w:id="947" w:author="Greg Landry" w:date="2017-03-04T15:57:00Z">
+      <w:ins w:id="940" w:author="Greg Landry" w:date="2017-03-04T15:57:00Z">
         <w:r>
           <w:t>register</w:t>
         </w:r>
       </w:ins>
-      <w:ins w:id="948" w:author="Greg Landry" w:date="2017-03-04T15:56:00Z">
+      <w:ins w:id="941" w:author="Greg Landry" w:date="2017-03-04T15:56:00Z">
         <w:r>
           <w:t xml:space="preserve"> </w:t>
         </w:r>
       </w:ins>
-      <w:ins w:id="949" w:author="Greg Landry" w:date="2017-03-04T15:57:00Z">
+      <w:ins w:id="942" w:author="Greg Landry" w:date="2017-03-04T15:57:00Z">
         <w:r>
           <w:t>and the LED control register, but these are not controlled by the test program so they should always read 0.</w:t>
         </w:r>
       </w:ins>
+      <w:bookmarkStart w:id="943" w:name="_GoBack"/>
+      <w:bookmarkEnd w:id="943"/>
     </w:p>
     <w:sectPr>
       <w:footerReference w:type="default" r:id="rId17"/>
@@ -7822,7 +7787,7 @@
                 <w:bCs/>
                 <w:noProof/>
               </w:rPr>
-              <w:t>8</w:t>
+              <w:t>7</w:t>
             </w:r>
             <w:r>
               <w:rPr>
@@ -10927,7 +10892,7 @@
   <w:style w:type="paragraph" w:default="1" w:styleId="Normal">
     <w:name w:val="Normal"/>
     <w:qFormat/>
-    <w:rsid w:val="003163D2"/>
+    <w:rsid w:val="00B07646"/>
   </w:style>
   <w:style w:type="paragraph" w:styleId="Heading1">
     <w:name w:val="heading 1"/>
@@ -11047,7 +11012,7 @@
     <w:uiPriority w:val="1"/>
     <w:semiHidden/>
     <w:unhideWhenUsed/>
-    <w:rsid w:val="003163D2"/>
+    <w:rsid w:val="00B07646"/>
   </w:style>
   <w:style w:type="table" w:default="1" w:styleId="TableNormal">
     <w:name w:val="Normal Table"/>
@@ -11069,7 +11034,7 @@
     <w:uiPriority w:val="99"/>
     <w:semiHidden/>
     <w:unhideWhenUsed/>
-    <w:rsid w:val="003163D2"/>
+    <w:rsid w:val="00B07646"/>
   </w:style>
   <w:style w:type="paragraph" w:styleId="ListParagraph">
     <w:name w:val="List Paragraph"/>
@@ -11846,7 +11811,7 @@
 </file>
 
 <file path=customXml/itemProps1.xml><?xml version="1.0" encoding="utf-8"?>
-<ds:datastoreItem xmlns:ds="http://schemas.openxmlformats.org/officeDocument/2006/customXml" ds:itemID="{9ED91020-B3D3-42E4-90DD-BAE451E4FD19}">
+<ds:datastoreItem xmlns:ds="http://schemas.openxmlformats.org/officeDocument/2006/customXml" ds:itemID="{4202D314-E985-4BBC-8C08-F6EE64EB20E8}">
   <ds:schemaRefs>
     <ds:schemaRef ds:uri="http://schemas.openxmlformats.org/officeDocument/2006/bibliography"/>
   </ds:schemaRefs>

</xml_diff>

<commit_message>
Adjust button tuning. Add tuning sectionto chapter 9 of the manual.
</commit_message>
<xml_diff>
--- a/labmanual/WW101-09-Shield.docx
+++ b/labmanual/WW101-09-Shield.docx
@@ -5845,7 +5845,17 @@
       </w:pPr>
       <w:ins w:id="679" w:author="Greg Landry" w:date="2017-03-04T15:33:00Z">
         <w:r>
-          <w:t>The workspace contains 3 projects:</w:t>
+          <w:t xml:space="preserve">The workspace contains </w:t>
+        </w:r>
+      </w:ins>
+      <w:ins w:id="680" w:author="Greg Landry" w:date="2017-03-06T10:09:00Z">
+        <w:r>
+          <w:t>4</w:t>
+        </w:r>
+      </w:ins>
+      <w:ins w:id="681" w:author="Greg Landry" w:date="2017-03-04T15:33:00Z">
+        <w:r>
+          <w:t xml:space="preserve"> projects:</w:t>
         </w:r>
       </w:ins>
     </w:p>
@@ -5857,33 +5867,33 @@
           <w:numId w:val="25"/>
         </w:numPr>
         <w:rPr>
-          <w:ins w:id="680" w:author="Greg Landry" w:date="2017-03-04T15:35:00Z"/>
+          <w:ins w:id="682" w:author="Greg Landry" w:date="2017-03-04T15:35:00Z"/>
         </w:rPr>
-        <w:pPrChange w:id="681" w:author="Greg Landry" w:date="2017-03-04T15:33:00Z">
+        <w:pPrChange w:id="683" w:author="Greg Landry" w:date="2017-03-04T15:33:00Z">
           <w:pPr/>
         </w:pPrChange>
       </w:pPr>
-      <w:ins w:id="682" w:author="Greg Landry" w:date="2017-03-04T15:35:00Z">
+      <w:ins w:id="684" w:author="Greg Landry" w:date="2017-03-04T15:35:00Z">
         <w:r>
           <w:t xml:space="preserve">WW101-Shield: </w:t>
         </w:r>
       </w:ins>
-      <w:ins w:id="683" w:author="Greg Landry" w:date="2017-03-04T15:38:00Z">
+      <w:ins w:id="685" w:author="Greg Landry" w:date="2017-03-04T15:38:00Z">
         <w:r>
           <w:t>The</w:t>
         </w:r>
       </w:ins>
-      <w:ins w:id="684" w:author="Greg Landry" w:date="2017-03-04T15:35:00Z">
+      <w:ins w:id="686" w:author="Greg Landry" w:date="2017-03-04T15:35:00Z">
         <w:r>
           <w:t xml:space="preserve"> main shield project as described in the main body of this </w:t>
         </w:r>
       </w:ins>
-      <w:ins w:id="685" w:author="Greg Landry" w:date="2017-03-04T15:36:00Z">
+      <w:ins w:id="687" w:author="Greg Landry" w:date="2017-03-04T15:36:00Z">
         <w:r>
           <w:t>document</w:t>
         </w:r>
       </w:ins>
-      <w:ins w:id="686" w:author="Greg Landry" w:date="2017-03-04T15:35:00Z">
+      <w:ins w:id="688" w:author="Greg Landry" w:date="2017-03-04T15:35:00Z">
         <w:r>
           <w:t>.</w:t>
         </w:r>
@@ -5897,23 +5907,23 @@
           <w:numId w:val="25"/>
         </w:numPr>
         <w:rPr>
-          <w:ins w:id="687" w:author="Greg Landry" w:date="2017-03-04T15:36:00Z"/>
+          <w:ins w:id="689" w:author="Greg Landry" w:date="2017-03-04T15:36:00Z"/>
         </w:rPr>
-        <w:pPrChange w:id="688" w:author="Greg Landry" w:date="2017-03-04T15:33:00Z">
+        <w:pPrChange w:id="690" w:author="Greg Landry" w:date="2017-03-04T15:33:00Z">
           <w:pPr/>
         </w:pPrChange>
       </w:pPr>
-      <w:ins w:id="689" w:author="Greg Landry" w:date="2017-03-04T15:36:00Z">
+      <w:ins w:id="691" w:author="Greg Landry" w:date="2017-03-04T15:36:00Z">
         <w:r>
           <w:t xml:space="preserve">WW101-Bootloader: </w:t>
         </w:r>
       </w:ins>
-      <w:ins w:id="690" w:author="Greg Landry" w:date="2017-03-04T15:38:00Z">
+      <w:ins w:id="692" w:author="Greg Landry" w:date="2017-03-04T15:38:00Z">
         <w:r>
           <w:t>A</w:t>
         </w:r>
       </w:ins>
-      <w:ins w:id="691" w:author="Greg Landry" w:date="2017-03-04T15:36:00Z">
+      <w:ins w:id="693" w:author="Greg Landry" w:date="2017-03-04T15:36:00Z">
         <w:r>
           <w:t xml:space="preserve"> bootloader which allows the shield firmware to be bootloaded. It is included in the WW101-Shield project. See the next section for bootloading instructions.</w:t>
         </w:r>
@@ -5926,21 +5936,24 @@
           <w:ilvl w:val="0"/>
           <w:numId w:val="25"/>
         </w:numPr>
-        <w:pPrChange w:id="692" w:author="Greg Landry" w:date="2017-03-04T15:37:00Z">
+        <w:rPr>
+          <w:ins w:id="694" w:author="Greg Landry" w:date="2017-03-06T10:09:00Z"/>
+        </w:rPr>
+        <w:pPrChange w:id="695" w:author="Greg Landry" w:date="2017-03-04T15:37:00Z">
           <w:pPr/>
         </w:pPrChange>
       </w:pPr>
-      <w:ins w:id="693" w:author="Greg Landry" w:date="2017-03-04T15:33:00Z">
+      <w:ins w:id="696" w:author="Greg Landry" w:date="2017-03-04T15:33:00Z">
         <w:r>
           <w:t>TestProgram4M</w:t>
         </w:r>
       </w:ins>
-      <w:ins w:id="694" w:author="Greg Landry" w:date="2017-03-04T15:38:00Z">
+      <w:ins w:id="697" w:author="Greg Landry" w:date="2017-03-04T15:38:00Z">
         <w:r>
           <w:t>: A</w:t>
         </w:r>
       </w:ins>
-      <w:ins w:id="695" w:author="Greg Landry" w:date="2017-03-04T15:33:00Z">
+      <w:ins w:id="698" w:author="Greg Landry" w:date="2017-03-04T15:33:00Z">
         <w:r>
           <w:t xml:space="preserve"> test project for a CY8CKIT-044 kit which can be used to test the functionality of the shield. See Appendix B for details of the test program.</w:t>
         </w:r>
@@ -5948,17 +5961,50 @@
     </w:p>
     <w:p>
       <w:pPr>
+        <w:pStyle w:val="ListParagraph"/>
+        <w:numPr>
+          <w:ilvl w:val="0"/>
+          <w:numId w:val="25"/>
+        </w:numPr>
+        <w:pPrChange w:id="699" w:author="Greg Landry" w:date="2017-03-04T15:37:00Z">
+          <w:pPr/>
+        </w:pPrChange>
+      </w:pPr>
+      <w:proofErr w:type="spellStart"/>
+      <w:ins w:id="700" w:author="Greg Landry" w:date="2017-03-06T10:09:00Z">
+        <w:r>
+          <w:t>TuneCapsense</w:t>
+        </w:r>
+        <w:proofErr w:type="spellEnd"/>
+        <w:r>
+          <w:t>: A project with the CapSense tuner included that can be used for tuning the CapSense bu</w:t>
+        </w:r>
+        <w:r>
+          <w:t>ttons and Proximity sensor</w:t>
+        </w:r>
+        <w:r>
+          <w:t>.</w:t>
+        </w:r>
+      </w:ins>
+      <w:ins w:id="701" w:author="Greg Landry" w:date="2017-03-06T10:11:00Z">
+        <w:r>
+          <w:t xml:space="preserve"> See Appendix C for details.</w:t>
+        </w:r>
+      </w:ins>
+    </w:p>
+    <w:p>
+      <w:pPr>
         <w:pStyle w:val="Heading3"/>
         <w:rPr>
-          <w:ins w:id="696" w:author="Greg Landry" w:date="2017-03-01T20:09:00Z"/>
+          <w:ins w:id="702" w:author="Greg Landry" w:date="2017-03-01T20:09:00Z"/>
         </w:rPr>
       </w:pPr>
-      <w:del w:id="697" w:author="Greg Landry" w:date="2017-03-01T20:09:00Z">
+      <w:del w:id="703" w:author="Greg Landry" w:date="2017-03-01T20:09:00Z">
         <w:r>
           <w:delText>Project Hex File</w:delText>
         </w:r>
       </w:del>
-      <w:ins w:id="698" w:author="Greg Landry" w:date="2017-03-01T20:09:00Z">
+      <w:ins w:id="704" w:author="Greg Landry" w:date="2017-03-01T20:09:00Z">
         <w:r>
           <w:t>Bootloading</w:t>
         </w:r>
@@ -5967,35 +6013,35 @@
     <w:p>
       <w:pPr>
         <w:rPr>
-          <w:del w:id="699" w:author="Greg Landry" w:date="2017-03-01T20:09:00Z"/>
-          <w:rPrChange w:id="700" w:author="Greg Landry" w:date="2017-03-01T20:09:00Z">
+          <w:del w:id="705" w:author="Greg Landry" w:date="2017-03-01T20:09:00Z"/>
+          <w:rPrChange w:id="706" w:author="Greg Landry" w:date="2017-03-01T20:09:00Z">
             <w:rPr>
-              <w:del w:id="701" w:author="Greg Landry" w:date="2017-03-01T20:09:00Z"/>
+              <w:del w:id="707" w:author="Greg Landry" w:date="2017-03-01T20:09:00Z"/>
             </w:rPr>
           </w:rPrChange>
         </w:rPr>
-        <w:pPrChange w:id="702" w:author="Greg Landry" w:date="2017-03-01T20:10:00Z">
+        <w:pPrChange w:id="708" w:author="Greg Landry" w:date="2017-03-01T20:10:00Z">
           <w:pPr>
             <w:pStyle w:val="Heading3"/>
           </w:pPr>
         </w:pPrChange>
       </w:pPr>
-      <w:ins w:id="703" w:author="Greg Landry" w:date="2017-03-01T20:09:00Z">
+      <w:ins w:id="709" w:author="Greg Landry" w:date="2017-03-01T20:09:00Z">
         <w:r>
           <w:t>The project contains a</w:t>
         </w:r>
       </w:ins>
-      <w:ins w:id="704" w:author="Greg Landry" w:date="2017-03-01T20:10:00Z">
+      <w:ins w:id="710" w:author="Greg Landry" w:date="2017-03-01T20:10:00Z">
         <w:r>
           <w:t xml:space="preserve">n I2C </w:t>
         </w:r>
       </w:ins>
-      <w:ins w:id="705" w:author="Greg Landry" w:date="2017-03-01T20:09:00Z">
+      <w:ins w:id="711" w:author="Greg Landry" w:date="2017-03-01T20:09:00Z">
         <w:r>
           <w:t xml:space="preserve">bootloader. You </w:t>
         </w:r>
       </w:ins>
-      <w:ins w:id="706" w:author="Greg Landry" w:date="2017-03-01T20:10:00Z">
+      <w:ins w:id="712" w:author="Greg Landry" w:date="2017-03-01T20:10:00Z">
         <w:r>
           <w:t xml:space="preserve">can bootload the project by connecting the shield to any PSoC Pioneer kit whose </w:t>
         </w:r>
@@ -6012,10 +6058,10 @@
     <w:p>
       <w:pPr>
         <w:rPr>
-          <w:del w:id="707" w:author="Greg Landry" w:date="2017-03-01T20:09:00Z"/>
+          <w:del w:id="713" w:author="Greg Landry" w:date="2017-03-01T20:09:00Z"/>
         </w:rPr>
       </w:pPr>
-      <w:del w:id="708" w:author="Greg Landry" w:date="2017-03-01T20:09:00Z">
+      <w:del w:id="714" w:author="Greg Landry" w:date="2017-03-01T20:09:00Z">
         <w:r>
           <w:delText>The project’s hex file is included with the class files at:</w:delText>
         </w:r>
@@ -6024,16 +6070,16 @@
     <w:p>
       <w:pPr>
         <w:rPr>
-          <w:del w:id="709" w:author="Greg Landry" w:date="2017-03-01T20:09:00Z"/>
+          <w:del w:id="715" w:author="Greg Landry" w:date="2017-03-01T20:09:00Z"/>
           <w:i/>
         </w:rPr>
-        <w:pPrChange w:id="710" w:author="Greg Landry" w:date="2017-03-01T20:10:00Z">
+        <w:pPrChange w:id="716" w:author="Greg Landry" w:date="2017-03-01T20:10:00Z">
           <w:pPr>
             <w:ind w:firstLine="720"/>
           </w:pPr>
         </w:pPrChange>
       </w:pPr>
-      <w:del w:id="711" w:author="Greg Landry" w:date="2017-03-01T20:09:00Z">
+      <w:del w:id="717" w:author="Greg Landry" w:date="2017-03-01T20:09:00Z">
         <w:r>
           <w:rPr>
             <w:i/>
@@ -6045,54 +6091,12 @@
     <w:p>
       <w:pPr>
         <w:rPr>
-          <w:del w:id="712" w:author="Greg Landry" w:date="2017-03-01T20:09:00Z"/>
+          <w:del w:id="718" w:author="Greg Landry" w:date="2017-03-01T20:09:00Z"/>
         </w:rPr>
       </w:pPr>
-      <w:del w:id="713" w:author="Greg Landry" w:date="2017-03-01T20:09:00Z">
+      <w:del w:id="719" w:author="Greg Landry" w:date="2017-03-01T20:09:00Z">
         <w:r>
           <w:delText>To program the hex file to the CY8CKIT-048:</w:delText>
-        </w:r>
-      </w:del>
-    </w:p>
-    <w:p>
-      <w:pPr>
-        <w:rPr>
-          <w:del w:id="714" w:author="Greg Landry" w:date="2017-03-01T20:09:00Z"/>
-        </w:rPr>
-        <w:pPrChange w:id="715" w:author="Greg Landry" w:date="2017-03-01T20:10:00Z">
-          <w:pPr>
-            <w:pStyle w:val="ListParagraph"/>
-            <w:numPr>
-              <w:numId w:val="24"/>
-            </w:numPr>
-            <w:ind w:hanging="360"/>
-          </w:pPr>
-        </w:pPrChange>
-      </w:pPr>
-      <w:del w:id="716" w:author="Greg Landry" w:date="2017-03-01T20:09:00Z">
-        <w:r>
-          <w:delText>Connect a USB-mini B cable to the connector on the CY8CKIT-048 and connect the other end to your PC.</w:delText>
-        </w:r>
-      </w:del>
-    </w:p>
-    <w:p>
-      <w:pPr>
-        <w:rPr>
-          <w:del w:id="717" w:author="Greg Landry" w:date="2017-03-01T20:09:00Z"/>
-        </w:rPr>
-        <w:pPrChange w:id="718" w:author="Greg Landry" w:date="2017-03-01T20:10:00Z">
-          <w:pPr>
-            <w:pStyle w:val="ListParagraph"/>
-            <w:numPr>
-              <w:numId w:val="24"/>
-            </w:numPr>
-            <w:ind w:hanging="360"/>
-          </w:pPr>
-        </w:pPrChange>
-      </w:pPr>
-      <w:del w:id="719" w:author="Greg Landry" w:date="2017-03-01T20:09:00Z">
-        <w:r>
-          <w:delText>Open PSoC Programmer.</w:delText>
         </w:r>
       </w:del>
     </w:p>
@@ -6113,16 +6117,7 @@
       </w:pPr>
       <w:del w:id="722" w:author="Greg Landry" w:date="2017-03-01T20:09:00Z">
         <w:r>
-          <w:delText xml:space="preserve">Click on the </w:delText>
-        </w:r>
-        <w:r>
-          <w:rPr>
-            <w:i/>
-          </w:rPr>
-          <w:delText>File Load</w:delText>
-        </w:r>
-        <w:r>
-          <w:delText xml:space="preserve"> button and navigate to the hex file.</w:delText>
+          <w:delText>Connect a USB-mini B cable to the connector on the CY8CKIT-048 and connect the other end to your PC.</w:delText>
         </w:r>
       </w:del>
     </w:p>
@@ -6143,7 +6138,7 @@
       </w:pPr>
       <w:del w:id="725" w:author="Greg Landry" w:date="2017-03-01T20:09:00Z">
         <w:r>
-          <w:delText>Verify the settings as shown.</w:delText>
+          <w:delText>Open PSoC Programmer.</w:delText>
         </w:r>
       </w:del>
     </w:p>
@@ -6164,16 +6159,16 @@
       </w:pPr>
       <w:del w:id="728" w:author="Greg Landry" w:date="2017-03-01T20:09:00Z">
         <w:r>
-          <w:delText xml:space="preserve">Click the </w:delText>
+          <w:delText xml:space="preserve">Click on the </w:delText>
         </w:r>
         <w:r>
           <w:rPr>
             <w:i/>
           </w:rPr>
-          <w:delText>Program</w:delText>
-        </w:r>
-        <w:r>
-          <w:delText xml:space="preserve"> button</w:delText>
+          <w:delText>File Load</w:delText>
+        </w:r>
+        <w:r>
+          <w:delText xml:space="preserve"> button and navigate to the hex file.</w:delText>
         </w:r>
       </w:del>
     </w:p>
@@ -6194,7 +6189,7 @@
       </w:pPr>
       <w:del w:id="731" w:author="Greg Landry" w:date="2017-03-01T20:09:00Z">
         <w:r>
-          <w:delText>Once programming is complete (PASS is indicated in PSoC Programmer), remove the cable from the CY8CKIT-048.</w:delText>
+          <w:delText>Verify the settings as shown.</w:delText>
         </w:r>
       </w:del>
     </w:p>
@@ -6206,23 +6201,74 @@
         <w:pPrChange w:id="733" w:author="Greg Landry" w:date="2017-03-01T20:10:00Z">
           <w:pPr>
             <w:pStyle w:val="ListParagraph"/>
+            <w:numPr>
+              <w:numId w:val="24"/>
+            </w:numPr>
+            <w:ind w:hanging="360"/>
           </w:pPr>
         </w:pPrChange>
       </w:pPr>
+      <w:del w:id="734" w:author="Greg Landry" w:date="2017-03-01T20:09:00Z">
+        <w:r>
+          <w:delText xml:space="preserve">Click the </w:delText>
+        </w:r>
+        <w:r>
+          <w:rPr>
+            <w:i/>
+          </w:rPr>
+          <w:delText>Program</w:delText>
+        </w:r>
+        <w:r>
+          <w:delText xml:space="preserve"> button</w:delText>
+        </w:r>
+      </w:del>
     </w:p>
     <w:p>
       <w:pPr>
         <w:rPr>
-          <w:del w:id="734" w:author="Greg Landry" w:date="2017-03-01T20:09:00Z"/>
+          <w:del w:id="735" w:author="Greg Landry" w:date="2017-03-01T20:09:00Z"/>
         </w:rPr>
-        <w:pPrChange w:id="735" w:author="Greg Landry" w:date="2017-03-01T20:10:00Z">
+        <w:pPrChange w:id="736" w:author="Greg Landry" w:date="2017-03-01T20:10:00Z">
+          <w:pPr>
+            <w:pStyle w:val="ListParagraph"/>
+            <w:numPr>
+              <w:numId w:val="24"/>
+            </w:numPr>
+            <w:ind w:hanging="360"/>
+          </w:pPr>
+        </w:pPrChange>
+      </w:pPr>
+      <w:del w:id="737" w:author="Greg Landry" w:date="2017-03-01T20:09:00Z">
+        <w:r>
+          <w:delText>Once programming is complete (PASS is indicated in PSoC Programmer), remove the cable from the CY8CKIT-048.</w:delText>
+        </w:r>
+      </w:del>
+    </w:p>
+    <w:p>
+      <w:pPr>
+        <w:rPr>
+          <w:del w:id="738" w:author="Greg Landry" w:date="2017-03-01T20:09:00Z"/>
+        </w:rPr>
+        <w:pPrChange w:id="739" w:author="Greg Landry" w:date="2017-03-01T20:10:00Z">
+          <w:pPr>
+            <w:pStyle w:val="ListParagraph"/>
+          </w:pPr>
+        </w:pPrChange>
+      </w:pPr>
+    </w:p>
+    <w:p>
+      <w:pPr>
+        <w:rPr>
+          <w:del w:id="740" w:author="Greg Landry" w:date="2017-03-01T20:09:00Z"/>
+        </w:rPr>
+        <w:pPrChange w:id="741" w:author="Greg Landry" w:date="2017-03-01T20:10:00Z">
           <w:pPr>
             <w:pStyle w:val="ListParagraph"/>
             <w:jc w:val="center"/>
           </w:pPr>
         </w:pPrChange>
       </w:pPr>
-      <w:del w:id="736" w:author="Greg Landry" w:date="2017-03-01T20:09:00Z">
+      <w:del w:id="742" w:author="Greg Landry" w:date="2017-03-01T20:09:00Z">
         <w:r>
           <w:rPr>
             <w:noProof/>
@@ -6284,16 +6330,16 @@
     <w:p>
       <w:pPr>
         <w:rPr>
-          <w:ins w:id="737" w:author="Greg Landry" w:date="2017-03-01T20:10:00Z"/>
+          <w:ins w:id="743" w:author="Greg Landry" w:date="2017-03-01T20:10:00Z"/>
         </w:rPr>
-        <w:pPrChange w:id="738" w:author="Greg Landry" w:date="2017-03-01T20:10:00Z">
+        <w:pPrChange w:id="744" w:author="Greg Landry" w:date="2017-03-01T20:10:00Z">
           <w:pPr>
             <w:pStyle w:val="ListParagraph"/>
             <w:jc w:val="center"/>
           </w:pPr>
         </w:pPrChange>
       </w:pPr>
-      <w:ins w:id="739" w:author="Greg Landry" w:date="2017-03-01T20:10:00Z">
+      <w:ins w:id="745" w:author="Greg Landry" w:date="2017-03-01T20:10:00Z">
         <w:r>
           <w:t xml:space="preserve"> For example, the PSoC 4M Pioneer kit (CY8CKIT-044) will work for this purpose.</w:t>
         </w:r>
@@ -6302,26 +6348,26 @@
     <w:p>
       <w:pPr>
         <w:rPr>
-          <w:ins w:id="740" w:author="Greg Landry" w:date="2017-03-02T08:35:00Z"/>
+          <w:ins w:id="746" w:author="Greg Landry" w:date="2017-03-02T08:35:00Z"/>
         </w:rPr>
-        <w:pPrChange w:id="741" w:author="Greg Landry" w:date="2017-03-01T20:10:00Z">
+        <w:pPrChange w:id="747" w:author="Greg Landry" w:date="2017-03-01T20:10:00Z">
           <w:pPr>
             <w:pStyle w:val="ListParagraph"/>
             <w:jc w:val="center"/>
           </w:pPr>
         </w:pPrChange>
       </w:pPr>
-      <w:ins w:id="742" w:author="Greg Landry" w:date="2017-03-01T20:12:00Z">
+      <w:ins w:id="748" w:author="Greg Landry" w:date="2017-03-01T20:12:00Z">
         <w:r>
           <w:t xml:space="preserve">To put the PSoC analog co-processor in bootloader mode, </w:t>
         </w:r>
       </w:ins>
-      <w:ins w:id="743" w:author="Greg Landry" w:date="2017-03-01T20:11:00Z">
+      <w:ins w:id="749" w:author="Greg Landry" w:date="2017-03-01T20:11:00Z">
         <w:r>
           <w:t>hold down MB0 and MB1 simultaneously until LED0 and LED1 flash in an alternating pattern.</w:t>
         </w:r>
       </w:ins>
-      <w:ins w:id="744" w:author="Greg Landry" w:date="2017-03-01T20:12:00Z">
+      <w:ins w:id="750" w:author="Greg Landry" w:date="2017-03-01T20:12:00Z">
         <w:r>
           <w:t xml:space="preserve"> Then, you can use the PSoC Bootloader Host to load the new firmware. The I2C address is 0x42.</w:t>
         </w:r>
@@ -6330,25 +6376,25 @@
     <w:p>
       <w:pPr>
         <w:rPr>
-          <w:ins w:id="745" w:author="Greg Landry" w:date="2017-03-02T08:35:00Z"/>
+          <w:ins w:id="751" w:author="Greg Landry" w:date="2017-03-02T08:35:00Z"/>
         </w:rPr>
       </w:pPr>
-      <w:ins w:id="746" w:author="Greg Landry" w:date="2017-03-02T08:35:00Z">
+      <w:ins w:id="752" w:author="Greg Landry" w:date="2017-03-02T08:35:00Z">
         <w:r>
           <w:t xml:space="preserve">Note: If you are using the CY8CKIT-044 with the test program that is included in the workspace, you must </w:t>
         </w:r>
       </w:ins>
-      <w:ins w:id="747" w:author="Greg Landry" w:date="2017-03-02T08:37:00Z">
+      <w:ins w:id="753" w:author="Greg Landry" w:date="2017-03-02T08:37:00Z">
         <w:r>
           <w:t xml:space="preserve">also </w:t>
         </w:r>
       </w:ins>
-      <w:ins w:id="748" w:author="Greg Landry" w:date="2017-03-02T08:35:00Z">
+      <w:ins w:id="754" w:author="Greg Landry" w:date="2017-03-02T08:35:00Z">
         <w:r>
           <w:t>put that kit into bypass mode to bootload the shield. To do that, hold down SW2 (about 5 seconds) until the red LED in the tri-color LED begins to flash.</w:t>
         </w:r>
       </w:ins>
-      <w:ins w:id="749" w:author="Greg Landry" w:date="2017-03-02T08:36:00Z">
+      <w:ins w:id="755" w:author="Greg Landry" w:date="2017-03-02T08:36:00Z">
         <w:r>
           <w:t xml:space="preserve"> This disables the LCD update from the CY8CKIT-044 which frees up the I2C bus so that the KitProg can use it for bootloading.</w:t>
         </w:r>
@@ -6357,16 +6403,16 @@
     <w:p>
       <w:pPr>
         <w:rPr>
-          <w:ins w:id="750" w:author="Greg Landry" w:date="2017-03-01T20:13:00Z"/>
+          <w:ins w:id="756" w:author="Greg Landry" w:date="2017-03-01T20:13:00Z"/>
         </w:rPr>
-        <w:pPrChange w:id="751" w:author="Greg Landry" w:date="2017-03-01T20:10:00Z">
+        <w:pPrChange w:id="757" w:author="Greg Landry" w:date="2017-03-01T20:10:00Z">
           <w:pPr>
             <w:pStyle w:val="ListParagraph"/>
             <w:jc w:val="center"/>
           </w:pPr>
         </w:pPrChange>
       </w:pPr>
-      <w:ins w:id="752" w:author="Greg Landry" w:date="2017-03-01T20:13:00Z">
+      <w:ins w:id="758" w:author="Greg Landry" w:date="2017-03-01T20:13:00Z">
         <w:r>
           <w:t>The Bootloadable firmware file can be found in the workspace at:</w:t>
         </w:r>
@@ -6375,23 +6421,23 @@
     <w:p>
       <w:pPr>
         <w:rPr>
-          <w:ins w:id="753" w:author="Greg Landry" w:date="2017-03-02T08:34:00Z"/>
+          <w:ins w:id="759" w:author="Greg Landry" w:date="2017-03-02T08:34:00Z"/>
           <w:i/>
           <w:sz w:val="18"/>
         </w:rPr>
-        <w:pPrChange w:id="754" w:author="Greg Landry" w:date="2017-03-01T20:15:00Z">
+        <w:pPrChange w:id="760" w:author="Greg Landry" w:date="2017-03-01T20:15:00Z">
           <w:pPr>
             <w:pStyle w:val="ListParagraph"/>
             <w:jc w:val="center"/>
           </w:pPr>
         </w:pPrChange>
       </w:pPr>
-      <w:ins w:id="755" w:author="Greg Landry" w:date="2017-03-01T20:13:00Z">
+      <w:ins w:id="761" w:author="Greg Landry" w:date="2017-03-01T20:13:00Z">
         <w:r>
           <w:rPr>
             <w:i/>
             <w:sz w:val="18"/>
-            <w:rPrChange w:id="756" w:author="Greg Landry" w:date="2017-03-01T20:15:00Z">
+            <w:rPrChange w:id="762" w:author="Greg Landry" w:date="2017-03-01T20:15:00Z">
               <w:rPr>
                 <w:i/>
               </w:rPr>
@@ -6400,12 +6446,12 @@
           <w:t>WA-101 Files\ww101-shield\firmwarwe\WW101-Shield.cydsn\</w:t>
         </w:r>
       </w:ins>
-      <w:ins w:id="757" w:author="Greg Landry" w:date="2017-03-01T20:14:00Z">
+      <w:ins w:id="763" w:author="Greg Landry" w:date="2017-03-01T20:14:00Z">
         <w:r>
           <w:rPr>
             <w:i/>
             <w:sz w:val="18"/>
-            <w:rPrChange w:id="758" w:author="Greg Landry" w:date="2017-03-01T20:15:00Z">
+            <w:rPrChange w:id="764" w:author="Greg Landry" w:date="2017-03-01T20:15:00Z">
               <w:rPr>
                 <w:i/>
               </w:rPr>
@@ -6418,7 +6464,7 @@
     <w:p>
       <w:pPr>
         <w:rPr>
-          <w:ins w:id="759" w:author="Greg Landry" w:date="2017-03-04T15:26:00Z"/>
+          <w:ins w:id="765" w:author="Greg Landry" w:date="2017-03-04T15:26:00Z"/>
           <w:rFonts w:ascii="Cambria" w:eastAsia="Times New Roman" w:hAnsi="Cambria"/>
           <w:b/>
           <w:bCs/>
@@ -6427,7 +6473,7 @@
           <w:szCs w:val="26"/>
         </w:rPr>
       </w:pPr>
-      <w:ins w:id="760" w:author="Greg Landry" w:date="2017-03-04T15:26:00Z">
+      <w:ins w:id="766" w:author="Greg Landry" w:date="2017-03-04T15:26:00Z">
         <w:r>
           <w:br w:type="page"/>
         </w:r>
@@ -6437,13 +6483,13 @@
       <w:pPr>
         <w:pStyle w:val="Heading2"/>
         <w:rPr>
-          <w:ins w:id="761" w:author="Greg Landry" w:date="2017-03-04T15:26:00Z"/>
+          <w:ins w:id="767" w:author="Greg Landry" w:date="2017-03-04T15:26:00Z"/>
         </w:rPr>
-        <w:pPrChange w:id="762" w:author="Greg Landry" w:date="2017-03-04T15:26:00Z">
+        <w:pPrChange w:id="768" w:author="Greg Landry" w:date="2017-03-04T15:26:00Z">
           <w:pPr/>
         </w:pPrChange>
       </w:pPr>
-      <w:ins w:id="763" w:author="Greg Landry" w:date="2017-03-04T15:26:00Z">
+      <w:ins w:id="769" w:author="Greg Landry" w:date="2017-03-04T15:26:00Z">
         <w:r>
           <w:lastRenderedPageBreak/>
           <w:t>Appendix B: CY8CKIT-044 Shield Test Program</w:t>
@@ -6453,15 +6499,15 @@
     <w:p>
       <w:pPr>
         <w:rPr>
-          <w:ins w:id="764" w:author="Greg Landry" w:date="2017-03-04T15:39:00Z"/>
+          <w:ins w:id="770" w:author="Greg Landry" w:date="2017-03-04T15:39:00Z"/>
         </w:rPr>
       </w:pPr>
-      <w:ins w:id="765" w:author="Greg Landry" w:date="2017-03-04T15:37:00Z">
+      <w:ins w:id="771" w:author="Greg Landry" w:date="2017-03-04T15:37:00Z">
         <w:r>
           <w:t>As mentioned in Appendix A, the shield project workspace contains a project called “TestProgram4M”</w:t>
         </w:r>
       </w:ins>
-      <w:ins w:id="766" w:author="Greg Landry" w:date="2017-03-04T15:38:00Z">
+      <w:ins w:id="772" w:author="Greg Landry" w:date="2017-03-04T15:38:00Z">
         <w:r>
           <w:t xml:space="preserve"> which can be used along with CY8CKIT-044 Pioneer kit to test the functionality of the shield board.</w:t>
         </w:r>
@@ -6470,25 +6516,25 @@
     <w:p>
       <w:pPr>
         <w:rPr>
-          <w:ins w:id="767" w:author="Greg Landry" w:date="2017-03-04T15:40:00Z"/>
+          <w:ins w:id="773" w:author="Greg Landry" w:date="2017-03-04T15:40:00Z"/>
         </w:rPr>
       </w:pPr>
-      <w:ins w:id="768" w:author="Greg Landry" w:date="2017-03-04T15:40:00Z">
+      <w:ins w:id="774" w:author="Greg Landry" w:date="2017-03-04T15:40:00Z">
         <w:r>
           <w:t xml:space="preserve">The OLED display on the shield is used during testing by the CY8CKIT-044 to display information. Therefore, the shield should be set such that the display is controlled by the base </w:t>
         </w:r>
       </w:ins>
-      <w:ins w:id="769" w:author="Greg Landry" w:date="2017-03-04T15:41:00Z">
+      <w:ins w:id="775" w:author="Greg Landry" w:date="2017-03-04T15:41:00Z">
         <w:r>
           <w:t>board</w:t>
         </w:r>
       </w:ins>
-      <w:ins w:id="770" w:author="Greg Landry" w:date="2017-03-04T15:40:00Z">
+      <w:ins w:id="776" w:author="Greg Landry" w:date="2017-03-04T15:40:00Z">
         <w:r>
           <w:t xml:space="preserve"> </w:t>
         </w:r>
       </w:ins>
-      <w:ins w:id="771" w:author="Greg Landry" w:date="2017-03-04T15:41:00Z">
+      <w:ins w:id="777" w:author="Greg Landry" w:date="2017-03-04T15:41:00Z">
         <w:r>
           <w:t>rather than the shield. If this is not the case,</w:t>
         </w:r>
@@ -6504,10 +6550,10 @@
       <w:pPr>
         <w:pStyle w:val="Heading3"/>
         <w:rPr>
-          <w:ins w:id="772" w:author="Greg Landry" w:date="2017-03-04T15:57:00Z"/>
+          <w:ins w:id="778" w:author="Greg Landry" w:date="2017-03-04T15:57:00Z"/>
         </w:rPr>
       </w:pPr>
-      <w:ins w:id="773" w:author="Greg Landry" w:date="2017-03-04T15:57:00Z">
+      <w:ins w:id="779" w:author="Greg Landry" w:date="2017-03-04T15:57:00Z">
         <w:r>
           <w:t>Test Procedure</w:t>
         </w:r>
@@ -6516,35 +6562,35 @@
     <w:p>
       <w:pPr>
         <w:rPr>
-          <w:ins w:id="774" w:author="Greg Landry" w:date="2017-03-04T15:42:00Z"/>
+          <w:ins w:id="780" w:author="Greg Landry" w:date="2017-03-04T15:42:00Z"/>
         </w:rPr>
       </w:pPr>
-      <w:ins w:id="775" w:author="Greg Landry" w:date="2017-03-04T15:39:00Z">
+      <w:ins w:id="781" w:author="Greg Landry" w:date="2017-03-04T15:39:00Z">
         <w:r>
           <w:t xml:space="preserve">At </w:t>
         </w:r>
       </w:ins>
-      <w:ins w:id="776" w:author="Greg Landry" w:date="2017-03-04T15:40:00Z">
+      <w:ins w:id="782" w:author="Greg Landry" w:date="2017-03-04T15:40:00Z">
         <w:r>
           <w:t xml:space="preserve">power-up, the LCD on the shield will display </w:t>
         </w:r>
       </w:ins>
-      <w:ins w:id="777" w:author="Greg Landry" w:date="2017-03-04T15:41:00Z">
+      <w:ins w:id="783" w:author="Greg Landry" w:date="2017-03-04T15:41:00Z">
         <w:r>
           <w:t xml:space="preserve">test information for </w:t>
         </w:r>
       </w:ins>
-      <w:ins w:id="778" w:author="Greg Landry" w:date="2017-03-04T15:45:00Z">
+      <w:ins w:id="784" w:author="Greg Landry" w:date="2017-03-04T15:45:00Z">
         <w:r>
           <w:t xml:space="preserve">each of the shield’s features. Each feature will say Pass or Fail next to them depending on the test status. Some of the features are self-tested while others require user input. The test procedure is outlined below. Once </w:t>
         </w:r>
       </w:ins>
-      <w:ins w:id="779" w:author="Greg Landry" w:date="2017-03-04T15:46:00Z">
+      <w:ins w:id="785" w:author="Greg Landry" w:date="2017-03-04T15:46:00Z">
         <w:r>
           <w:t xml:space="preserve">all tests pass, a green LED on the base board will turn on. </w:t>
         </w:r>
       </w:ins>
-      <w:ins w:id="780" w:author="Greg Landry" w:date="2017-03-04T15:45:00Z">
+      <w:ins w:id="786" w:author="Greg Landry" w:date="2017-03-04T15:45:00Z">
         <w:r>
           <w:t>The DAC, humidity, and temperature are self-tested so they should say Pass right away if the shield is operating properly. For the button test, touch each CapSense button and press each mechanical button. Once you do that, then the Buttons test should say Pass. Also, note that an LED should turn on for each button when they are being pressed.</w:t>
         </w:r>
@@ -6555,7 +6601,7 @@
         <w:tblStyle w:val="TableGrid"/>
         <w:tblW w:w="9463" w:type="dxa"/>
         <w:tblLook w:val="04A0" w:firstRow="1" w:lastRow="0" w:firstColumn="1" w:lastColumn="0" w:noHBand="0" w:noVBand="1"/>
-        <w:tblPrChange w:id="781" w:author="Greg Landry" w:date="2017-03-04T15:50:00Z">
+        <w:tblPrChange w:id="787" w:author="Greg Landry" w:date="2017-03-04T15:50:00Z">
           <w:tblPr>
             <w:tblStyle w:val="TableGrid"/>
             <w:tblW w:w="0" w:type="auto"/>
@@ -6567,7 +6613,7 @@
         <w:gridCol w:w="2051"/>
         <w:gridCol w:w="1162"/>
         <w:gridCol w:w="6250"/>
-        <w:tblGridChange w:id="782">
+        <w:tblGridChange w:id="788">
           <w:tblGrid>
             <w:gridCol w:w="2051"/>
             <w:gridCol w:w="3117"/>
@@ -6577,12 +6623,12 @@
       </w:tblGrid>
       <w:tr>
         <w:trPr>
-          <w:ins w:id="783" w:author="Greg Landry" w:date="2017-03-04T15:46:00Z"/>
+          <w:ins w:id="789" w:author="Greg Landry" w:date="2017-03-04T15:46:00Z"/>
         </w:trPr>
         <w:tc>
           <w:tcPr>
             <w:tcW w:w="2051" w:type="dxa"/>
-            <w:tcPrChange w:id="784" w:author="Greg Landry" w:date="2017-03-04T15:50:00Z">
+            <w:tcPrChange w:id="790" w:author="Greg Landry" w:date="2017-03-04T15:50:00Z">
               <w:tcPr>
                 <w:tcW w:w="2051" w:type="dxa"/>
               </w:tcPr>
@@ -6591,20 +6637,20 @@
           <w:p>
             <w:pPr>
               <w:rPr>
-                <w:ins w:id="785" w:author="Greg Landry" w:date="2017-03-04T15:46:00Z"/>
+                <w:ins w:id="791" w:author="Greg Landry" w:date="2017-03-04T15:46:00Z"/>
                 <w:b/>
-                <w:rPrChange w:id="786" w:author="Greg Landry" w:date="2017-03-04T15:46:00Z">
+                <w:rPrChange w:id="792" w:author="Greg Landry" w:date="2017-03-04T15:46:00Z">
                   <w:rPr>
-                    <w:ins w:id="787" w:author="Greg Landry" w:date="2017-03-04T15:46:00Z"/>
+                    <w:ins w:id="793" w:author="Greg Landry" w:date="2017-03-04T15:46:00Z"/>
                   </w:rPr>
                 </w:rPrChange>
               </w:rPr>
             </w:pPr>
-            <w:ins w:id="788" w:author="Greg Landry" w:date="2017-03-04T15:46:00Z">
+            <w:ins w:id="794" w:author="Greg Landry" w:date="2017-03-04T15:46:00Z">
               <w:r>
                 <w:rPr>
                   <w:b/>
-                  <w:rPrChange w:id="789" w:author="Greg Landry" w:date="2017-03-04T15:46:00Z">
+                  <w:rPrChange w:id="795" w:author="Greg Landry" w:date="2017-03-04T15:46:00Z">
                     <w:rPr/>
                   </w:rPrChange>
                 </w:rPr>
@@ -6616,7 +6662,7 @@
         <w:tc>
           <w:tcPr>
             <w:tcW w:w="1162" w:type="dxa"/>
-            <w:tcPrChange w:id="790" w:author="Greg Landry" w:date="2017-03-04T15:50:00Z">
+            <w:tcPrChange w:id="796" w:author="Greg Landry" w:date="2017-03-04T15:50:00Z">
               <w:tcPr>
                 <w:tcW w:w="3117" w:type="dxa"/>
               </w:tcPr>
@@ -6625,11 +6671,11 @@
           <w:p>
             <w:pPr>
               <w:rPr>
-                <w:ins w:id="791" w:author="Greg Landry" w:date="2017-03-04T15:48:00Z"/>
+                <w:ins w:id="797" w:author="Greg Landry" w:date="2017-03-04T15:48:00Z"/>
                 <w:b/>
               </w:rPr>
             </w:pPr>
-            <w:ins w:id="792" w:author="Greg Landry" w:date="2017-03-04T15:48:00Z">
+            <w:ins w:id="798" w:author="Greg Landry" w:date="2017-03-04T15:48:00Z">
               <w:r>
                 <w:rPr>
                   <w:b/>
@@ -6642,7 +6688,7 @@
         <w:tc>
           <w:tcPr>
             <w:tcW w:w="6250" w:type="dxa"/>
-            <w:tcPrChange w:id="793" w:author="Greg Landry" w:date="2017-03-04T15:50:00Z">
+            <w:tcPrChange w:id="799" w:author="Greg Landry" w:date="2017-03-04T15:50:00Z">
               <w:tcPr>
                 <w:tcW w:w="3117" w:type="dxa"/>
               </w:tcPr>
@@ -6651,20 +6697,20 @@
           <w:p>
             <w:pPr>
               <w:rPr>
-                <w:ins w:id="794" w:author="Greg Landry" w:date="2017-03-04T15:46:00Z"/>
+                <w:ins w:id="800" w:author="Greg Landry" w:date="2017-03-04T15:46:00Z"/>
                 <w:b/>
-                <w:rPrChange w:id="795" w:author="Greg Landry" w:date="2017-03-04T15:46:00Z">
+                <w:rPrChange w:id="801" w:author="Greg Landry" w:date="2017-03-04T15:46:00Z">
                   <w:rPr>
-                    <w:ins w:id="796" w:author="Greg Landry" w:date="2017-03-04T15:46:00Z"/>
+                    <w:ins w:id="802" w:author="Greg Landry" w:date="2017-03-04T15:46:00Z"/>
                   </w:rPr>
                 </w:rPrChange>
               </w:rPr>
             </w:pPr>
-            <w:ins w:id="797" w:author="Greg Landry" w:date="2017-03-04T15:46:00Z">
+            <w:ins w:id="803" w:author="Greg Landry" w:date="2017-03-04T15:46:00Z">
               <w:r>
                 <w:rPr>
                   <w:b/>
-                  <w:rPrChange w:id="798" w:author="Greg Landry" w:date="2017-03-04T15:46:00Z">
+                  <w:rPrChange w:id="804" w:author="Greg Landry" w:date="2017-03-04T15:46:00Z">
                     <w:rPr/>
                   </w:rPrChange>
                 </w:rPr>
@@ -6676,12 +6722,12 @@
       </w:tr>
       <w:tr>
         <w:trPr>
-          <w:ins w:id="799" w:author="Greg Landry" w:date="2017-03-04T15:46:00Z"/>
+          <w:ins w:id="805" w:author="Greg Landry" w:date="2017-03-04T15:46:00Z"/>
         </w:trPr>
         <w:tc>
           <w:tcPr>
             <w:tcW w:w="2051" w:type="dxa"/>
-            <w:tcPrChange w:id="800" w:author="Greg Landry" w:date="2017-03-04T15:50:00Z">
+            <w:tcPrChange w:id="806" w:author="Greg Landry" w:date="2017-03-04T15:50:00Z">
               <w:tcPr>
                 <w:tcW w:w="2051" w:type="dxa"/>
               </w:tcPr>
@@ -6690,10 +6736,10 @@
           <w:p>
             <w:pPr>
               <w:rPr>
-                <w:ins w:id="801" w:author="Greg Landry" w:date="2017-03-04T15:46:00Z"/>
-              </w:rPr>
-            </w:pPr>
-            <w:ins w:id="802" w:author="Greg Landry" w:date="2017-03-04T15:46:00Z">
+                <w:ins w:id="807" w:author="Greg Landry" w:date="2017-03-04T15:46:00Z"/>
+              </w:rPr>
+            </w:pPr>
+            <w:ins w:id="808" w:author="Greg Landry" w:date="2017-03-04T15:46:00Z">
               <w:r>
                 <w:t>Buttons</w:t>
               </w:r>
@@ -6703,7 +6749,7 @@
         <w:tc>
           <w:tcPr>
             <w:tcW w:w="1162" w:type="dxa"/>
-            <w:tcPrChange w:id="803" w:author="Greg Landry" w:date="2017-03-04T15:50:00Z">
+            <w:tcPrChange w:id="809" w:author="Greg Landry" w:date="2017-03-04T15:50:00Z">
               <w:tcPr>
                 <w:tcW w:w="3117" w:type="dxa"/>
               </w:tcPr>
@@ -6712,10 +6758,10 @@
           <w:p>
             <w:pPr>
               <w:rPr>
-                <w:ins w:id="804" w:author="Greg Landry" w:date="2017-03-04T15:48:00Z"/>
-              </w:rPr>
-            </w:pPr>
-            <w:ins w:id="805" w:author="Greg Landry" w:date="2017-03-04T15:48:00Z">
+                <w:ins w:id="810" w:author="Greg Landry" w:date="2017-03-04T15:48:00Z"/>
+              </w:rPr>
+            </w:pPr>
+            <w:ins w:id="811" w:author="Greg Landry" w:date="2017-03-04T15:48:00Z">
               <w:r>
                 <w:t>Manual</w:t>
               </w:r>
@@ -6725,7 +6771,7 @@
         <w:tc>
           <w:tcPr>
             <w:tcW w:w="6250" w:type="dxa"/>
-            <w:tcPrChange w:id="806" w:author="Greg Landry" w:date="2017-03-04T15:50:00Z">
+            <w:tcPrChange w:id="812" w:author="Greg Landry" w:date="2017-03-04T15:50:00Z">
               <w:tcPr>
                 <w:tcW w:w="3117" w:type="dxa"/>
               </w:tcPr>
@@ -6734,10 +6780,10 @@
           <w:p>
             <w:pPr>
               <w:rPr>
-                <w:ins w:id="807" w:author="Greg Landry" w:date="2017-03-04T15:46:00Z"/>
-              </w:rPr>
-            </w:pPr>
-            <w:ins w:id="808" w:author="Greg Landry" w:date="2017-03-04T15:47:00Z">
+                <w:ins w:id="813" w:author="Greg Landry" w:date="2017-03-04T15:46:00Z"/>
+              </w:rPr>
+            </w:pPr>
+            <w:ins w:id="814" w:author="Greg Landry" w:date="2017-03-04T15:47:00Z">
               <w:r>
                 <w:t>Press each CapSense button and Mechanical button. An LED must turn on next to each button when it is pressed.</w:t>
               </w:r>
@@ -6747,12 +6793,12 @@
       </w:tr>
       <w:tr>
         <w:trPr>
-          <w:ins w:id="809" w:author="Greg Landry" w:date="2017-03-04T15:46:00Z"/>
+          <w:ins w:id="815" w:author="Greg Landry" w:date="2017-03-04T15:46:00Z"/>
         </w:trPr>
         <w:tc>
           <w:tcPr>
             <w:tcW w:w="2051" w:type="dxa"/>
-            <w:tcPrChange w:id="810" w:author="Greg Landry" w:date="2017-03-04T15:50:00Z">
+            <w:tcPrChange w:id="816" w:author="Greg Landry" w:date="2017-03-04T15:50:00Z">
               <w:tcPr>
                 <w:tcW w:w="2051" w:type="dxa"/>
               </w:tcPr>
@@ -6761,10 +6807,10 @@
           <w:p>
             <w:pPr>
               <w:rPr>
-                <w:ins w:id="811" w:author="Greg Landry" w:date="2017-03-04T15:46:00Z"/>
-              </w:rPr>
-            </w:pPr>
-            <w:ins w:id="812" w:author="Greg Landry" w:date="2017-03-04T15:47:00Z">
+                <w:ins w:id="817" w:author="Greg Landry" w:date="2017-03-04T15:46:00Z"/>
+              </w:rPr>
+            </w:pPr>
+            <w:ins w:id="818" w:author="Greg Landry" w:date="2017-03-04T15:47:00Z">
               <w:r>
                 <w:t>DAC</w:t>
               </w:r>
@@ -6774,7 +6820,7 @@
         <w:tc>
           <w:tcPr>
             <w:tcW w:w="1162" w:type="dxa"/>
-            <w:tcPrChange w:id="813" w:author="Greg Landry" w:date="2017-03-04T15:50:00Z">
+            <w:tcPrChange w:id="819" w:author="Greg Landry" w:date="2017-03-04T15:50:00Z">
               <w:tcPr>
                 <w:tcW w:w="3117" w:type="dxa"/>
               </w:tcPr>
@@ -6783,10 +6829,10 @@
           <w:p>
             <w:pPr>
               <w:rPr>
-                <w:ins w:id="814" w:author="Greg Landry" w:date="2017-03-04T15:48:00Z"/>
-              </w:rPr>
-            </w:pPr>
-            <w:ins w:id="815" w:author="Greg Landry" w:date="2017-03-04T15:48:00Z">
+                <w:ins w:id="820" w:author="Greg Landry" w:date="2017-03-04T15:48:00Z"/>
+              </w:rPr>
+            </w:pPr>
+            <w:ins w:id="821" w:author="Greg Landry" w:date="2017-03-04T15:48:00Z">
               <w:r>
                 <w:t>Automatic</w:t>
               </w:r>
@@ -6796,7 +6842,7 @@
         <w:tc>
           <w:tcPr>
             <w:tcW w:w="6250" w:type="dxa"/>
-            <w:tcPrChange w:id="816" w:author="Greg Landry" w:date="2017-03-04T15:50:00Z">
+            <w:tcPrChange w:id="822" w:author="Greg Landry" w:date="2017-03-04T15:50:00Z">
               <w:tcPr>
                 <w:tcW w:w="3117" w:type="dxa"/>
               </w:tcPr>
@@ -6805,25 +6851,25 @@
           <w:p>
             <w:pPr>
               <w:rPr>
-                <w:ins w:id="817" w:author="Greg Landry" w:date="2017-03-04T15:46:00Z"/>
-              </w:rPr>
-            </w:pPr>
-            <w:ins w:id="818" w:author="Greg Landry" w:date="2017-03-04T15:47:00Z">
+                <w:ins w:id="823" w:author="Greg Landry" w:date="2017-03-04T15:46:00Z"/>
+              </w:rPr>
+            </w:pPr>
+            <w:ins w:id="824" w:author="Greg Landry" w:date="2017-03-04T15:47:00Z">
               <w:r>
                 <w:t xml:space="preserve">The voltage is swept by the baseboard and the resulting voltage is measured on </w:t>
               </w:r>
             </w:ins>
-            <w:ins w:id="819" w:author="Greg Landry" w:date="2017-03-04T15:49:00Z">
+            <w:ins w:id="825" w:author="Greg Landry" w:date="2017-03-04T15:49:00Z">
               <w:r>
                 <w:t xml:space="preserve">Arduino pin </w:t>
               </w:r>
             </w:ins>
-            <w:ins w:id="820" w:author="Greg Landry" w:date="2017-03-04T15:47:00Z">
+            <w:ins w:id="826" w:author="Greg Landry" w:date="2017-03-04T15:47:00Z">
               <w:r>
                 <w:t>A1</w:t>
               </w:r>
             </w:ins>
-            <w:ins w:id="821" w:author="Greg Landry" w:date="2017-03-04T15:48:00Z">
+            <w:ins w:id="827" w:author="Greg Landry" w:date="2017-03-04T15:48:00Z">
               <w:r>
                 <w:t>.</w:t>
               </w:r>
@@ -6833,12 +6879,12 @@
       </w:tr>
       <w:tr>
         <w:trPr>
-          <w:ins w:id="822" w:author="Greg Landry" w:date="2017-03-04T15:46:00Z"/>
+          <w:ins w:id="828" w:author="Greg Landry" w:date="2017-03-04T15:46:00Z"/>
         </w:trPr>
         <w:tc>
           <w:tcPr>
             <w:tcW w:w="2051" w:type="dxa"/>
-            <w:tcPrChange w:id="823" w:author="Greg Landry" w:date="2017-03-04T15:50:00Z">
+            <w:tcPrChange w:id="829" w:author="Greg Landry" w:date="2017-03-04T15:50:00Z">
               <w:tcPr>
                 <w:tcW w:w="2051" w:type="dxa"/>
               </w:tcPr>
@@ -6847,10 +6893,10 @@
           <w:p>
             <w:pPr>
               <w:rPr>
-                <w:ins w:id="824" w:author="Greg Landry" w:date="2017-03-04T15:46:00Z"/>
-              </w:rPr>
-            </w:pPr>
-            <w:ins w:id="825" w:author="Greg Landry" w:date="2017-03-04T15:47:00Z">
+                <w:ins w:id="830" w:author="Greg Landry" w:date="2017-03-04T15:46:00Z"/>
+              </w:rPr>
+            </w:pPr>
+            <w:ins w:id="831" w:author="Greg Landry" w:date="2017-03-04T15:47:00Z">
               <w:r>
                 <w:t>Potentiometer</w:t>
               </w:r>
@@ -6860,7 +6906,7 @@
         <w:tc>
           <w:tcPr>
             <w:tcW w:w="1162" w:type="dxa"/>
-            <w:tcPrChange w:id="826" w:author="Greg Landry" w:date="2017-03-04T15:50:00Z">
+            <w:tcPrChange w:id="832" w:author="Greg Landry" w:date="2017-03-04T15:50:00Z">
               <w:tcPr>
                 <w:tcW w:w="3117" w:type="dxa"/>
               </w:tcPr>
@@ -6869,10 +6915,10 @@
           <w:p>
             <w:pPr>
               <w:rPr>
-                <w:ins w:id="827" w:author="Greg Landry" w:date="2017-03-04T15:48:00Z"/>
-              </w:rPr>
-            </w:pPr>
-            <w:ins w:id="828" w:author="Greg Landry" w:date="2017-03-04T15:48:00Z">
+                <w:ins w:id="833" w:author="Greg Landry" w:date="2017-03-04T15:48:00Z"/>
+              </w:rPr>
+            </w:pPr>
+            <w:ins w:id="834" w:author="Greg Landry" w:date="2017-03-04T15:48:00Z">
               <w:r>
                 <w:t>Manual</w:t>
               </w:r>
@@ -6882,7 +6928,7 @@
         <w:tc>
           <w:tcPr>
             <w:tcW w:w="6250" w:type="dxa"/>
-            <w:tcPrChange w:id="829" w:author="Greg Landry" w:date="2017-03-04T15:50:00Z">
+            <w:tcPrChange w:id="835" w:author="Greg Landry" w:date="2017-03-04T15:50:00Z">
               <w:tcPr>
                 <w:tcW w:w="3117" w:type="dxa"/>
               </w:tcPr>
@@ -6891,15 +6937,15 @@
           <w:p>
             <w:pPr>
               <w:rPr>
-                <w:ins w:id="830" w:author="Greg Landry" w:date="2017-03-04T15:46:00Z"/>
-              </w:rPr>
-            </w:pPr>
-            <w:ins w:id="831" w:author="Greg Landry" w:date="2017-03-04T15:48:00Z">
+                <w:ins w:id="836" w:author="Greg Landry" w:date="2017-03-04T15:46:00Z"/>
+              </w:rPr>
+            </w:pPr>
+            <w:ins w:id="837" w:author="Greg Landry" w:date="2017-03-04T15:48:00Z">
               <w:r>
                 <w:t xml:space="preserve">Sweep the pot across its range. The voltage is measured </w:t>
               </w:r>
             </w:ins>
-            <w:ins w:id="832" w:author="Greg Landry" w:date="2017-03-04T15:49:00Z">
+            <w:ins w:id="838" w:author="Greg Landry" w:date="2017-03-04T15:49:00Z">
               <w:r>
                 <w:t>on Arduino A2.</w:t>
               </w:r>
@@ -6909,12 +6955,12 @@
       </w:tr>
       <w:tr>
         <w:trPr>
-          <w:ins w:id="833" w:author="Greg Landry" w:date="2017-03-04T15:46:00Z"/>
+          <w:ins w:id="839" w:author="Greg Landry" w:date="2017-03-04T15:46:00Z"/>
         </w:trPr>
         <w:tc>
           <w:tcPr>
             <w:tcW w:w="2051" w:type="dxa"/>
-            <w:tcPrChange w:id="834" w:author="Greg Landry" w:date="2017-03-04T15:50:00Z">
+            <w:tcPrChange w:id="840" w:author="Greg Landry" w:date="2017-03-04T15:50:00Z">
               <w:tcPr>
                 <w:tcW w:w="2051" w:type="dxa"/>
               </w:tcPr>
@@ -6923,10 +6969,10 @@
           <w:p>
             <w:pPr>
               <w:rPr>
-                <w:ins w:id="835" w:author="Greg Landry" w:date="2017-03-04T15:46:00Z"/>
-              </w:rPr>
-            </w:pPr>
-            <w:ins w:id="836" w:author="Greg Landry" w:date="2017-03-04T15:47:00Z">
+                <w:ins w:id="841" w:author="Greg Landry" w:date="2017-03-04T15:46:00Z"/>
+              </w:rPr>
+            </w:pPr>
+            <w:ins w:id="842" w:author="Greg Landry" w:date="2017-03-04T15:47:00Z">
               <w:r>
                 <w:t>Ambient Light Sensor</w:t>
               </w:r>
@@ -6936,7 +6982,7 @@
         <w:tc>
           <w:tcPr>
             <w:tcW w:w="1162" w:type="dxa"/>
-            <w:tcPrChange w:id="837" w:author="Greg Landry" w:date="2017-03-04T15:50:00Z">
+            <w:tcPrChange w:id="843" w:author="Greg Landry" w:date="2017-03-04T15:50:00Z">
               <w:tcPr>
                 <w:tcW w:w="3117" w:type="dxa"/>
               </w:tcPr>
@@ -6945,10 +6991,10 @@
           <w:p>
             <w:pPr>
               <w:rPr>
-                <w:ins w:id="838" w:author="Greg Landry" w:date="2017-03-04T15:48:00Z"/>
-              </w:rPr>
-            </w:pPr>
-            <w:ins w:id="839" w:author="Greg Landry" w:date="2017-03-04T15:48:00Z">
+                <w:ins w:id="844" w:author="Greg Landry" w:date="2017-03-04T15:48:00Z"/>
+              </w:rPr>
+            </w:pPr>
+            <w:ins w:id="845" w:author="Greg Landry" w:date="2017-03-04T15:48:00Z">
               <w:r>
                 <w:t>Manual</w:t>
               </w:r>
@@ -6958,7 +7004,7 @@
         <w:tc>
           <w:tcPr>
             <w:tcW w:w="6250" w:type="dxa"/>
-            <w:tcPrChange w:id="840" w:author="Greg Landry" w:date="2017-03-04T15:50:00Z">
+            <w:tcPrChange w:id="846" w:author="Greg Landry" w:date="2017-03-04T15:50:00Z">
               <w:tcPr>
                 <w:tcW w:w="3117" w:type="dxa"/>
               </w:tcPr>
@@ -6967,10 +7013,10 @@
           <w:p>
             <w:pPr>
               <w:rPr>
-                <w:ins w:id="841" w:author="Greg Landry" w:date="2017-03-04T15:46:00Z"/>
-              </w:rPr>
-            </w:pPr>
-            <w:ins w:id="842" w:author="Greg Landry" w:date="2017-03-04T15:49:00Z">
+                <w:ins w:id="847" w:author="Greg Landry" w:date="2017-03-04T15:46:00Z"/>
+              </w:rPr>
+            </w:pPr>
+            <w:ins w:id="848" w:author="Greg Landry" w:date="2017-03-04T15:49:00Z">
               <w:r>
                 <w:t>Cover the light sensor and then shine a light on it.</w:t>
               </w:r>
@@ -6980,12 +7026,12 @@
       </w:tr>
       <w:tr>
         <w:trPr>
-          <w:ins w:id="843" w:author="Greg Landry" w:date="2017-03-04T15:46:00Z"/>
+          <w:ins w:id="849" w:author="Greg Landry" w:date="2017-03-04T15:46:00Z"/>
         </w:trPr>
         <w:tc>
           <w:tcPr>
             <w:tcW w:w="2051" w:type="dxa"/>
-            <w:tcPrChange w:id="844" w:author="Greg Landry" w:date="2017-03-04T15:50:00Z">
+            <w:tcPrChange w:id="850" w:author="Greg Landry" w:date="2017-03-04T15:50:00Z">
               <w:tcPr>
                 <w:tcW w:w="2051" w:type="dxa"/>
               </w:tcPr>
@@ -6994,10 +7040,10 @@
           <w:p>
             <w:pPr>
               <w:rPr>
-                <w:ins w:id="845" w:author="Greg Landry" w:date="2017-03-04T15:46:00Z"/>
-              </w:rPr>
-            </w:pPr>
-            <w:ins w:id="846" w:author="Greg Landry" w:date="2017-03-04T15:47:00Z">
+                <w:ins w:id="851" w:author="Greg Landry" w:date="2017-03-04T15:46:00Z"/>
+              </w:rPr>
+            </w:pPr>
+            <w:ins w:id="852" w:author="Greg Landry" w:date="2017-03-04T15:47:00Z">
               <w:r>
                 <w:t>Humidity</w:t>
               </w:r>
@@ -7007,7 +7053,7 @@
         <w:tc>
           <w:tcPr>
             <w:tcW w:w="1162" w:type="dxa"/>
-            <w:tcPrChange w:id="847" w:author="Greg Landry" w:date="2017-03-04T15:50:00Z">
+            <w:tcPrChange w:id="853" w:author="Greg Landry" w:date="2017-03-04T15:50:00Z">
               <w:tcPr>
                 <w:tcW w:w="3117" w:type="dxa"/>
               </w:tcPr>
@@ -7016,10 +7062,10 @@
           <w:p>
             <w:pPr>
               <w:rPr>
-                <w:ins w:id="848" w:author="Greg Landry" w:date="2017-03-04T15:48:00Z"/>
-              </w:rPr>
-            </w:pPr>
-            <w:ins w:id="849" w:author="Greg Landry" w:date="2017-03-04T15:48:00Z">
+                <w:ins w:id="854" w:author="Greg Landry" w:date="2017-03-04T15:48:00Z"/>
+              </w:rPr>
+            </w:pPr>
+            <w:ins w:id="855" w:author="Greg Landry" w:date="2017-03-04T15:48:00Z">
               <w:r>
                 <w:t>Automatic</w:t>
               </w:r>
@@ -7029,7 +7075,7 @@
         <w:tc>
           <w:tcPr>
             <w:tcW w:w="6250" w:type="dxa"/>
-            <w:tcPrChange w:id="850" w:author="Greg Landry" w:date="2017-03-04T15:50:00Z">
+            <w:tcPrChange w:id="856" w:author="Greg Landry" w:date="2017-03-04T15:50:00Z">
               <w:tcPr>
                 <w:tcW w:w="3117" w:type="dxa"/>
               </w:tcPr>
@@ -7038,20 +7084,20 @@
           <w:p>
             <w:pPr>
               <w:rPr>
-                <w:ins w:id="851" w:author="Greg Landry" w:date="2017-03-04T15:46:00Z"/>
-              </w:rPr>
-            </w:pPr>
-            <w:ins w:id="852" w:author="Greg Landry" w:date="2017-03-04T15:49:00Z">
+                <w:ins w:id="857" w:author="Greg Landry" w:date="2017-03-04T15:46:00Z"/>
+              </w:rPr>
+            </w:pPr>
+            <w:ins w:id="858" w:author="Greg Landry" w:date="2017-03-04T15:49:00Z">
               <w:r>
                 <w:t xml:space="preserve">The humidity </w:t>
               </w:r>
             </w:ins>
-            <w:ins w:id="853" w:author="Greg Landry" w:date="2017-03-04T15:50:00Z">
+            <w:ins w:id="859" w:author="Greg Landry" w:date="2017-03-04T15:50:00Z">
               <w:r>
                 <w:t>reading</w:t>
               </w:r>
             </w:ins>
-            <w:ins w:id="854" w:author="Greg Landry" w:date="2017-03-04T15:49:00Z">
+            <w:ins w:id="860" w:author="Greg Landry" w:date="2017-03-04T15:49:00Z">
               <w:r>
                 <w:t xml:space="preserve"> is examined for a valid result.</w:t>
               </w:r>
@@ -7061,12 +7107,12 @@
       </w:tr>
       <w:tr>
         <w:trPr>
-          <w:ins w:id="855" w:author="Greg Landry" w:date="2017-03-04T15:46:00Z"/>
+          <w:ins w:id="861" w:author="Greg Landry" w:date="2017-03-04T15:46:00Z"/>
         </w:trPr>
         <w:tc>
           <w:tcPr>
             <w:tcW w:w="2051" w:type="dxa"/>
-            <w:tcPrChange w:id="856" w:author="Greg Landry" w:date="2017-03-04T15:50:00Z">
+            <w:tcPrChange w:id="862" w:author="Greg Landry" w:date="2017-03-04T15:50:00Z">
               <w:tcPr>
                 <w:tcW w:w="2051" w:type="dxa"/>
               </w:tcPr>
@@ -7075,10 +7121,10 @@
           <w:p>
             <w:pPr>
               <w:rPr>
-                <w:ins w:id="857" w:author="Greg Landry" w:date="2017-03-04T15:46:00Z"/>
-              </w:rPr>
-            </w:pPr>
-            <w:ins w:id="858" w:author="Greg Landry" w:date="2017-03-04T15:47:00Z">
+                <w:ins w:id="863" w:author="Greg Landry" w:date="2017-03-04T15:46:00Z"/>
+              </w:rPr>
+            </w:pPr>
+            <w:ins w:id="864" w:author="Greg Landry" w:date="2017-03-04T15:47:00Z">
               <w:r>
                 <w:t>Temperature</w:t>
               </w:r>
@@ -7088,7 +7134,7 @@
         <w:tc>
           <w:tcPr>
             <w:tcW w:w="1162" w:type="dxa"/>
-            <w:tcPrChange w:id="859" w:author="Greg Landry" w:date="2017-03-04T15:50:00Z">
+            <w:tcPrChange w:id="865" w:author="Greg Landry" w:date="2017-03-04T15:50:00Z">
               <w:tcPr>
                 <w:tcW w:w="3117" w:type="dxa"/>
               </w:tcPr>
@@ -7097,10 +7143,10 @@
           <w:p>
             <w:pPr>
               <w:rPr>
-                <w:ins w:id="860" w:author="Greg Landry" w:date="2017-03-04T15:48:00Z"/>
-              </w:rPr>
-            </w:pPr>
-            <w:ins w:id="861" w:author="Greg Landry" w:date="2017-03-04T15:48:00Z">
+                <w:ins w:id="866" w:author="Greg Landry" w:date="2017-03-04T15:48:00Z"/>
+              </w:rPr>
+            </w:pPr>
+            <w:ins w:id="867" w:author="Greg Landry" w:date="2017-03-04T15:48:00Z">
               <w:r>
                 <w:t>Automatic</w:t>
               </w:r>
@@ -7110,7 +7156,7 @@
         <w:tc>
           <w:tcPr>
             <w:tcW w:w="6250" w:type="dxa"/>
-            <w:tcPrChange w:id="862" w:author="Greg Landry" w:date="2017-03-04T15:50:00Z">
+            <w:tcPrChange w:id="868" w:author="Greg Landry" w:date="2017-03-04T15:50:00Z">
               <w:tcPr>
                 <w:tcW w:w="3117" w:type="dxa"/>
               </w:tcPr>
@@ -7119,10 +7165,10 @@
           <w:p>
             <w:pPr>
               <w:rPr>
-                <w:ins w:id="863" w:author="Greg Landry" w:date="2017-03-04T15:46:00Z"/>
-              </w:rPr>
-            </w:pPr>
-            <w:ins w:id="864" w:author="Greg Landry" w:date="2017-03-04T15:50:00Z">
+                <w:ins w:id="869" w:author="Greg Landry" w:date="2017-03-04T15:46:00Z"/>
+              </w:rPr>
+            </w:pPr>
+            <w:ins w:id="870" w:author="Greg Landry" w:date="2017-03-04T15:50:00Z">
               <w:r>
                 <w:t>The temperature reading is examined for a valid result.</w:t>
               </w:r>
@@ -7134,7 +7180,7 @@
     <w:p>
       <w:pPr>
         <w:rPr>
-          <w:ins w:id="865" w:author="Greg Landry" w:date="2017-03-04T15:50:00Z"/>
+          <w:ins w:id="871" w:author="Greg Landry" w:date="2017-03-04T15:50:00Z"/>
         </w:rPr>
       </w:pPr>
     </w:p>
@@ -7142,10 +7188,10 @@
       <w:pPr>
         <w:pStyle w:val="Heading3"/>
         <w:rPr>
-          <w:ins w:id="866" w:author="Greg Landry" w:date="2017-03-04T15:57:00Z"/>
+          <w:ins w:id="872" w:author="Greg Landry" w:date="2017-03-04T15:57:00Z"/>
         </w:rPr>
       </w:pPr>
-      <w:ins w:id="867" w:author="Greg Landry" w:date="2017-03-04T15:57:00Z">
+      <w:ins w:id="873" w:author="Greg Landry" w:date="2017-03-04T15:57:00Z">
         <w:r>
           <w:t>Alternate Screens</w:t>
         </w:r>
@@ -7154,15 +7200,15 @@
     <w:p>
       <w:pPr>
         <w:rPr>
-          <w:ins w:id="868" w:author="Greg Landry" w:date="2017-03-04T15:51:00Z"/>
+          <w:ins w:id="874" w:author="Greg Landry" w:date="2017-03-04T15:51:00Z"/>
         </w:rPr>
       </w:pPr>
-      <w:ins w:id="869" w:author="Greg Landry" w:date="2017-03-04T15:50:00Z">
+      <w:ins w:id="875" w:author="Greg Landry" w:date="2017-03-04T15:50:00Z">
         <w:r>
           <w:t xml:space="preserve">In addition to the main test screen, there are additional screens with more detailed </w:t>
         </w:r>
       </w:ins>
-      <w:ins w:id="870" w:author="Greg Landry" w:date="2017-03-04T15:51:00Z">
+      <w:ins w:id="876" w:author="Greg Landry" w:date="2017-03-04T15:51:00Z">
         <w:r>
           <w:t>information. Press user button SW2 on the base board to toggle between the following screens:</w:t>
         </w:r>
@@ -7176,23 +7222,23 @@
           <w:numId w:val="27"/>
         </w:numPr>
         <w:rPr>
-          <w:ins w:id="871" w:author="Greg Landry" w:date="2017-03-04T15:51:00Z"/>
+          <w:ins w:id="877" w:author="Greg Landry" w:date="2017-03-04T15:51:00Z"/>
         </w:rPr>
-        <w:pPrChange w:id="872" w:author="Greg Landry" w:date="2017-03-04T15:51:00Z">
+        <w:pPrChange w:id="878" w:author="Greg Landry" w:date="2017-03-04T15:51:00Z">
           <w:pPr/>
         </w:pPrChange>
       </w:pPr>
-      <w:ins w:id="873" w:author="Greg Landry" w:date="2017-03-04T15:51:00Z">
+      <w:ins w:id="879" w:author="Greg Landry" w:date="2017-03-04T15:51:00Z">
         <w:r>
           <w:t>Main test screen</w:t>
         </w:r>
       </w:ins>
-      <w:ins w:id="874" w:author="Greg Landry" w:date="2017-03-04T15:53:00Z">
+      <w:ins w:id="880" w:author="Greg Landry" w:date="2017-03-04T15:53:00Z">
         <w:r>
           <w:t>: This is the main test results page as described above</w:t>
         </w:r>
       </w:ins>
-      <w:ins w:id="875" w:author="Greg Landry" w:date="2017-03-04T15:51:00Z">
+      <w:ins w:id="881" w:author="Greg Landry" w:date="2017-03-04T15:51:00Z">
         <w:r>
           <w:t>.</w:t>
         </w:r>
@@ -7206,13 +7252,13 @@
           <w:numId w:val="27"/>
         </w:numPr>
         <w:rPr>
-          <w:ins w:id="876" w:author="Greg Landry" w:date="2017-03-04T15:52:00Z"/>
+          <w:ins w:id="882" w:author="Greg Landry" w:date="2017-03-04T15:52:00Z"/>
         </w:rPr>
-        <w:pPrChange w:id="877" w:author="Greg Landry" w:date="2017-03-04T15:51:00Z">
+        <w:pPrChange w:id="883" w:author="Greg Landry" w:date="2017-03-04T15:51:00Z">
           <w:pPr/>
         </w:pPrChange>
       </w:pPr>
-      <w:ins w:id="878" w:author="Greg Landry" w:date="2017-03-04T15:52:00Z">
+      <w:ins w:id="884" w:author="Greg Landry" w:date="2017-03-04T15:52:00Z">
         <w:r>
           <w:t>Analog Values Screen: Shows readings for temperature, humidity, illumination, potentiometer, Arduino pin A0 and Arduino pin A1. Note that pin A1 is the DAC output which is continually swept by the test program in 100mV increments.</w:t>
         </w:r>
@@ -7226,13 +7272,13 @@
           <w:numId w:val="27"/>
         </w:numPr>
         <w:rPr>
-          <w:ins w:id="879" w:author="Greg Landry" w:date="2017-03-04T15:53:00Z"/>
+          <w:ins w:id="885" w:author="Greg Landry" w:date="2017-03-04T15:53:00Z"/>
         </w:rPr>
-        <w:pPrChange w:id="880" w:author="Greg Landry" w:date="2017-03-04T15:51:00Z">
+        <w:pPrChange w:id="886" w:author="Greg Landry" w:date="2017-03-04T15:51:00Z">
           <w:pPr/>
         </w:pPrChange>
       </w:pPr>
-      <w:ins w:id="881" w:author="Greg Landry" w:date="2017-03-04T15:53:00Z">
+      <w:ins w:id="887" w:author="Greg Landry" w:date="2017-03-04T15:53:00Z">
         <w:r>
           <w:t>Base ADC Screen: Shows raw ADC readings in mV from A0, A1, and A2.</w:t>
         </w:r>
@@ -7246,13 +7292,13 @@
           <w:numId w:val="27"/>
         </w:numPr>
         <w:rPr>
-          <w:ins w:id="882" w:author="Greg Landry" w:date="2017-03-04T15:54:00Z"/>
+          <w:ins w:id="888" w:author="Greg Landry" w:date="2017-03-04T15:54:00Z"/>
         </w:rPr>
-        <w:pPrChange w:id="883" w:author="Greg Landry" w:date="2017-03-04T15:51:00Z">
+        <w:pPrChange w:id="889" w:author="Greg Landry" w:date="2017-03-04T15:51:00Z">
           <w:pPr/>
         </w:pPrChange>
       </w:pPr>
-      <w:ins w:id="884" w:author="Greg Landry" w:date="2017-03-04T15:54:00Z">
+      <w:ins w:id="890" w:author="Greg Landry" w:date="2017-03-04T15:54:00Z">
         <w:r>
           <w:t>Buttons Screen: Shows real-time values for the CapSense buttons, proximity sensor, and mechanical buttons. The mapping is:</w:t>
         </w:r>
@@ -7264,7 +7310,7 @@
         <w:tblW w:w="0" w:type="auto"/>
         <w:jc w:val="center"/>
         <w:tblLook w:val="04A0" w:firstRow="1" w:lastRow="0" w:firstColumn="1" w:lastColumn="0" w:noHBand="0" w:noVBand="1"/>
-        <w:tblPrChange w:id="885" w:author="Greg Landry" w:date="2017-03-04T15:56:00Z">
+        <w:tblPrChange w:id="891" w:author="Greg Landry" w:date="2017-03-04T15:56:00Z">
           <w:tblPr>
             <w:tblStyle w:val="TableGrid"/>
             <w:tblW w:w="0" w:type="auto"/>
@@ -7281,7 +7327,7 @@
         <w:gridCol w:w="684"/>
         <w:gridCol w:w="684"/>
         <w:gridCol w:w="684"/>
-        <w:tblGridChange w:id="886">
+        <w:tblGridChange w:id="892">
           <w:tblGrid>
             <w:gridCol w:w="1168"/>
             <w:gridCol w:w="1168"/>
@@ -7297,12 +7343,12 @@
       <w:tr>
         <w:trPr>
           <w:jc w:val="center"/>
-          <w:ins w:id="887" w:author="Greg Landry" w:date="2017-03-04T15:55:00Z"/>
+          <w:ins w:id="893" w:author="Greg Landry" w:date="2017-03-04T15:55:00Z"/>
         </w:trPr>
         <w:tc>
           <w:tcPr>
             <w:tcW w:w="937" w:type="dxa"/>
-            <w:tcPrChange w:id="888" w:author="Greg Landry" w:date="2017-03-04T15:56:00Z">
+            <w:tcPrChange w:id="894" w:author="Greg Landry" w:date="2017-03-04T15:56:00Z">
               <w:tcPr>
                 <w:tcW w:w="1168" w:type="dxa"/>
               </w:tcPr>
@@ -7311,10 +7357,10 @@
           <w:p>
             <w:pPr>
               <w:rPr>
-                <w:ins w:id="889" w:author="Greg Landry" w:date="2017-03-04T15:55:00Z"/>
-              </w:rPr>
-            </w:pPr>
-            <w:ins w:id="890" w:author="Greg Landry" w:date="2017-03-04T15:55:00Z">
+                <w:ins w:id="895" w:author="Greg Landry" w:date="2017-03-04T15:55:00Z"/>
+              </w:rPr>
+            </w:pPr>
+            <w:ins w:id="896" w:author="Greg Landry" w:date="2017-03-04T15:55:00Z">
               <w:r>
                 <w:t>Bit 7</w:t>
               </w:r>
@@ -7324,7 +7370,7 @@
         <w:tc>
           <w:tcPr>
             <w:tcW w:w="1090" w:type="dxa"/>
-            <w:tcPrChange w:id="891" w:author="Greg Landry" w:date="2017-03-04T15:56:00Z">
+            <w:tcPrChange w:id="897" w:author="Greg Landry" w:date="2017-03-04T15:56:00Z">
               <w:tcPr>
                 <w:tcW w:w="1168" w:type="dxa"/>
               </w:tcPr>
@@ -7333,10 +7379,10 @@
           <w:p>
             <w:pPr>
               <w:rPr>
-                <w:ins w:id="892" w:author="Greg Landry" w:date="2017-03-04T15:55:00Z"/>
-              </w:rPr>
-            </w:pPr>
-            <w:ins w:id="893" w:author="Greg Landry" w:date="2017-03-04T15:55:00Z">
+                <w:ins w:id="898" w:author="Greg Landry" w:date="2017-03-04T15:55:00Z"/>
+              </w:rPr>
+            </w:pPr>
+            <w:ins w:id="899" w:author="Greg Landry" w:date="2017-03-04T15:55:00Z">
               <w:r>
                 <w:t>Bit 6</w:t>
               </w:r>
@@ -7346,7 +7392,7 @@
         <w:tc>
           <w:tcPr>
             <w:tcW w:w="697" w:type="dxa"/>
-            <w:tcPrChange w:id="894" w:author="Greg Landry" w:date="2017-03-04T15:56:00Z">
+            <w:tcPrChange w:id="900" w:author="Greg Landry" w:date="2017-03-04T15:56:00Z">
               <w:tcPr>
                 <w:tcW w:w="1169" w:type="dxa"/>
               </w:tcPr>
@@ -7355,10 +7401,10 @@
           <w:p>
             <w:pPr>
               <w:rPr>
-                <w:ins w:id="895" w:author="Greg Landry" w:date="2017-03-04T15:55:00Z"/>
-              </w:rPr>
-            </w:pPr>
-            <w:ins w:id="896" w:author="Greg Landry" w:date="2017-03-04T15:55:00Z">
+                <w:ins w:id="901" w:author="Greg Landry" w:date="2017-03-04T15:55:00Z"/>
+              </w:rPr>
+            </w:pPr>
+            <w:ins w:id="902" w:author="Greg Landry" w:date="2017-03-04T15:55:00Z">
               <w:r>
                 <w:t>Bit 5</w:t>
               </w:r>
@@ -7368,7 +7414,7 @@
         <w:tc>
           <w:tcPr>
             <w:tcW w:w="697" w:type="dxa"/>
-            <w:tcPrChange w:id="897" w:author="Greg Landry" w:date="2017-03-04T15:56:00Z">
+            <w:tcPrChange w:id="903" w:author="Greg Landry" w:date="2017-03-04T15:56:00Z">
               <w:tcPr>
                 <w:tcW w:w="1169" w:type="dxa"/>
               </w:tcPr>
@@ -7377,56 +7423,12 @@
           <w:p>
             <w:pPr>
               <w:rPr>
-                <w:ins w:id="898" w:author="Greg Landry" w:date="2017-03-04T15:55:00Z"/>
-              </w:rPr>
-            </w:pPr>
-            <w:ins w:id="899" w:author="Greg Landry" w:date="2017-03-04T15:55:00Z">
+                <w:ins w:id="904" w:author="Greg Landry" w:date="2017-03-04T15:55:00Z"/>
+              </w:rPr>
+            </w:pPr>
+            <w:ins w:id="905" w:author="Greg Landry" w:date="2017-03-04T15:55:00Z">
               <w:r>
                 <w:t>Bit 4</w:t>
-              </w:r>
-            </w:ins>
-          </w:p>
-        </w:tc>
-        <w:tc>
-          <w:tcPr>
-            <w:tcW w:w="684" w:type="dxa"/>
-            <w:tcPrChange w:id="900" w:author="Greg Landry" w:date="2017-03-04T15:56:00Z">
-              <w:tcPr>
-                <w:tcW w:w="1169" w:type="dxa"/>
-              </w:tcPr>
-            </w:tcPrChange>
-          </w:tcPr>
-          <w:p>
-            <w:pPr>
-              <w:rPr>
-                <w:ins w:id="901" w:author="Greg Landry" w:date="2017-03-04T15:55:00Z"/>
-              </w:rPr>
-            </w:pPr>
-            <w:ins w:id="902" w:author="Greg Landry" w:date="2017-03-04T15:55:00Z">
-              <w:r>
-                <w:t>Bit 3</w:t>
-              </w:r>
-            </w:ins>
-          </w:p>
-        </w:tc>
-        <w:tc>
-          <w:tcPr>
-            <w:tcW w:w="684" w:type="dxa"/>
-            <w:tcPrChange w:id="903" w:author="Greg Landry" w:date="2017-03-04T15:56:00Z">
-              <w:tcPr>
-                <w:tcW w:w="1169" w:type="dxa"/>
-              </w:tcPr>
-            </w:tcPrChange>
-          </w:tcPr>
-          <w:p>
-            <w:pPr>
-              <w:rPr>
-                <w:ins w:id="904" w:author="Greg Landry" w:date="2017-03-04T15:55:00Z"/>
-              </w:rPr>
-            </w:pPr>
-            <w:ins w:id="905" w:author="Greg Landry" w:date="2017-03-04T15:55:00Z">
-              <w:r>
-                <w:t>Bit 2</w:t>
               </w:r>
             </w:ins>
           </w:p>
@@ -7448,7 +7450,7 @@
             </w:pPr>
             <w:ins w:id="908" w:author="Greg Landry" w:date="2017-03-04T15:55:00Z">
               <w:r>
-                <w:t>Bit 1</w:t>
+                <w:t>Bit 3</w:t>
               </w:r>
             </w:ins>
           </w:p>
@@ -7469,6 +7471,50 @@
               </w:rPr>
             </w:pPr>
             <w:ins w:id="911" w:author="Greg Landry" w:date="2017-03-04T15:55:00Z">
+              <w:r>
+                <w:t>Bit 2</w:t>
+              </w:r>
+            </w:ins>
+          </w:p>
+        </w:tc>
+        <w:tc>
+          <w:tcPr>
+            <w:tcW w:w="684" w:type="dxa"/>
+            <w:tcPrChange w:id="912" w:author="Greg Landry" w:date="2017-03-04T15:56:00Z">
+              <w:tcPr>
+                <w:tcW w:w="1169" w:type="dxa"/>
+              </w:tcPr>
+            </w:tcPrChange>
+          </w:tcPr>
+          <w:p>
+            <w:pPr>
+              <w:rPr>
+                <w:ins w:id="913" w:author="Greg Landry" w:date="2017-03-04T15:55:00Z"/>
+              </w:rPr>
+            </w:pPr>
+            <w:ins w:id="914" w:author="Greg Landry" w:date="2017-03-04T15:55:00Z">
+              <w:r>
+                <w:t>Bit 1</w:t>
+              </w:r>
+            </w:ins>
+          </w:p>
+        </w:tc>
+        <w:tc>
+          <w:tcPr>
+            <w:tcW w:w="684" w:type="dxa"/>
+            <w:tcPrChange w:id="915" w:author="Greg Landry" w:date="2017-03-04T15:56:00Z">
+              <w:tcPr>
+                <w:tcW w:w="1169" w:type="dxa"/>
+              </w:tcPr>
+            </w:tcPrChange>
+          </w:tcPr>
+          <w:p>
+            <w:pPr>
+              <w:rPr>
+                <w:ins w:id="916" w:author="Greg Landry" w:date="2017-03-04T15:55:00Z"/>
+              </w:rPr>
+            </w:pPr>
+            <w:ins w:id="917" w:author="Greg Landry" w:date="2017-03-04T15:55:00Z">
               <w:r>
                 <w:t>Bit 0</w:t>
               </w:r>
@@ -7479,12 +7525,12 @@
       <w:tr>
         <w:trPr>
           <w:jc w:val="center"/>
-          <w:ins w:id="912" w:author="Greg Landry" w:date="2017-03-04T15:55:00Z"/>
+          <w:ins w:id="918" w:author="Greg Landry" w:date="2017-03-04T15:55:00Z"/>
         </w:trPr>
         <w:tc>
           <w:tcPr>
             <w:tcW w:w="937" w:type="dxa"/>
-            <w:tcPrChange w:id="913" w:author="Greg Landry" w:date="2017-03-04T15:56:00Z">
+            <w:tcPrChange w:id="919" w:author="Greg Landry" w:date="2017-03-04T15:56:00Z">
               <w:tcPr>
                 <w:tcW w:w="1168" w:type="dxa"/>
               </w:tcPr>
@@ -7493,10 +7539,10 @@
           <w:p>
             <w:pPr>
               <w:rPr>
-                <w:ins w:id="914" w:author="Greg Landry" w:date="2017-03-04T15:55:00Z"/>
-              </w:rPr>
-            </w:pPr>
-            <w:ins w:id="915" w:author="Greg Landry" w:date="2017-03-04T15:55:00Z">
+                <w:ins w:id="920" w:author="Greg Landry" w:date="2017-03-04T15:55:00Z"/>
+              </w:rPr>
+            </w:pPr>
+            <w:ins w:id="921" w:author="Greg Landry" w:date="2017-03-04T15:55:00Z">
               <w:r>
                 <w:t>Unused</w:t>
               </w:r>
@@ -7506,7 +7552,7 @@
         <w:tc>
           <w:tcPr>
             <w:tcW w:w="1090" w:type="dxa"/>
-            <w:tcPrChange w:id="916" w:author="Greg Landry" w:date="2017-03-04T15:56:00Z">
+            <w:tcPrChange w:id="922" w:author="Greg Landry" w:date="2017-03-04T15:56:00Z">
               <w:tcPr>
                 <w:tcW w:w="1168" w:type="dxa"/>
               </w:tcPr>
@@ -7515,10 +7561,10 @@
           <w:p>
             <w:pPr>
               <w:rPr>
-                <w:ins w:id="917" w:author="Greg Landry" w:date="2017-03-04T15:55:00Z"/>
-              </w:rPr>
-            </w:pPr>
-            <w:ins w:id="918" w:author="Greg Landry" w:date="2017-03-04T15:55:00Z">
+                <w:ins w:id="923" w:author="Greg Landry" w:date="2017-03-04T15:55:00Z"/>
+              </w:rPr>
+            </w:pPr>
+            <w:ins w:id="924" w:author="Greg Landry" w:date="2017-03-04T15:55:00Z">
               <w:r>
                 <w:t>Proximity</w:t>
               </w:r>
@@ -7528,7 +7574,7 @@
         <w:tc>
           <w:tcPr>
             <w:tcW w:w="697" w:type="dxa"/>
-            <w:tcPrChange w:id="919" w:author="Greg Landry" w:date="2017-03-04T15:56:00Z">
+            <w:tcPrChange w:id="925" w:author="Greg Landry" w:date="2017-03-04T15:56:00Z">
               <w:tcPr>
                 <w:tcW w:w="1169" w:type="dxa"/>
               </w:tcPr>
@@ -7537,10 +7583,10 @@
           <w:p>
             <w:pPr>
               <w:rPr>
-                <w:ins w:id="920" w:author="Greg Landry" w:date="2017-03-04T15:55:00Z"/>
-              </w:rPr>
-            </w:pPr>
-            <w:ins w:id="921" w:author="Greg Landry" w:date="2017-03-04T15:55:00Z">
+                <w:ins w:id="926" w:author="Greg Landry" w:date="2017-03-04T15:55:00Z"/>
+              </w:rPr>
+            </w:pPr>
+            <w:ins w:id="927" w:author="Greg Landry" w:date="2017-03-04T15:55:00Z">
               <w:r>
                 <w:t>MB1</w:t>
               </w:r>
@@ -7550,7 +7596,7 @@
         <w:tc>
           <w:tcPr>
             <w:tcW w:w="697" w:type="dxa"/>
-            <w:tcPrChange w:id="922" w:author="Greg Landry" w:date="2017-03-04T15:56:00Z">
+            <w:tcPrChange w:id="928" w:author="Greg Landry" w:date="2017-03-04T15:56:00Z">
               <w:tcPr>
                 <w:tcW w:w="1169" w:type="dxa"/>
               </w:tcPr>
@@ -7559,56 +7605,12 @@
           <w:p>
             <w:pPr>
               <w:rPr>
-                <w:ins w:id="923" w:author="Greg Landry" w:date="2017-03-04T15:55:00Z"/>
-              </w:rPr>
-            </w:pPr>
-            <w:ins w:id="924" w:author="Greg Landry" w:date="2017-03-04T15:55:00Z">
+                <w:ins w:id="929" w:author="Greg Landry" w:date="2017-03-04T15:55:00Z"/>
+              </w:rPr>
+            </w:pPr>
+            <w:ins w:id="930" w:author="Greg Landry" w:date="2017-03-04T15:55:00Z">
               <w:r>
                 <w:t>MB0</w:t>
-              </w:r>
-            </w:ins>
-          </w:p>
-        </w:tc>
-        <w:tc>
-          <w:tcPr>
-            <w:tcW w:w="684" w:type="dxa"/>
-            <w:tcPrChange w:id="925" w:author="Greg Landry" w:date="2017-03-04T15:56:00Z">
-              <w:tcPr>
-                <w:tcW w:w="1169" w:type="dxa"/>
-              </w:tcPr>
-            </w:tcPrChange>
-          </w:tcPr>
-          <w:p>
-            <w:pPr>
-              <w:rPr>
-                <w:ins w:id="926" w:author="Greg Landry" w:date="2017-03-04T15:55:00Z"/>
-              </w:rPr>
-            </w:pPr>
-            <w:ins w:id="927" w:author="Greg Landry" w:date="2017-03-04T15:55:00Z">
-              <w:r>
-                <w:t>CS3</w:t>
-              </w:r>
-            </w:ins>
-          </w:p>
-        </w:tc>
-        <w:tc>
-          <w:tcPr>
-            <w:tcW w:w="684" w:type="dxa"/>
-            <w:tcPrChange w:id="928" w:author="Greg Landry" w:date="2017-03-04T15:56:00Z">
-              <w:tcPr>
-                <w:tcW w:w="1169" w:type="dxa"/>
-              </w:tcPr>
-            </w:tcPrChange>
-          </w:tcPr>
-          <w:p>
-            <w:pPr>
-              <w:rPr>
-                <w:ins w:id="929" w:author="Greg Landry" w:date="2017-03-04T15:55:00Z"/>
-              </w:rPr>
-            </w:pPr>
-            <w:ins w:id="930" w:author="Greg Landry" w:date="2017-03-04T15:55:00Z">
-              <w:r>
-                <w:t>CS2</w:t>
               </w:r>
             </w:ins>
           </w:p>
@@ -7630,7 +7632,7 @@
             </w:pPr>
             <w:ins w:id="933" w:author="Greg Landry" w:date="2017-03-04T15:55:00Z">
               <w:r>
-                <w:t>CS1</w:t>
+                <w:t>CS3</w:t>
               </w:r>
             </w:ins>
           </w:p>
@@ -7651,6 +7653,50 @@
               </w:rPr>
             </w:pPr>
             <w:ins w:id="936" w:author="Greg Landry" w:date="2017-03-04T15:55:00Z">
+              <w:r>
+                <w:t>CS2</w:t>
+              </w:r>
+            </w:ins>
+          </w:p>
+        </w:tc>
+        <w:tc>
+          <w:tcPr>
+            <w:tcW w:w="684" w:type="dxa"/>
+            <w:tcPrChange w:id="937" w:author="Greg Landry" w:date="2017-03-04T15:56:00Z">
+              <w:tcPr>
+                <w:tcW w:w="1169" w:type="dxa"/>
+              </w:tcPr>
+            </w:tcPrChange>
+          </w:tcPr>
+          <w:p>
+            <w:pPr>
+              <w:rPr>
+                <w:ins w:id="938" w:author="Greg Landry" w:date="2017-03-04T15:55:00Z"/>
+              </w:rPr>
+            </w:pPr>
+            <w:ins w:id="939" w:author="Greg Landry" w:date="2017-03-04T15:55:00Z">
+              <w:r>
+                <w:t>CS1</w:t>
+              </w:r>
+            </w:ins>
+          </w:p>
+        </w:tc>
+        <w:tc>
+          <w:tcPr>
+            <w:tcW w:w="684" w:type="dxa"/>
+            <w:tcPrChange w:id="940" w:author="Greg Landry" w:date="2017-03-04T15:56:00Z">
+              <w:tcPr>
+                <w:tcW w:w="1169" w:type="dxa"/>
+              </w:tcPr>
+            </w:tcPrChange>
+          </w:tcPr>
+          <w:p>
+            <w:pPr>
+              <w:rPr>
+                <w:ins w:id="941" w:author="Greg Landry" w:date="2017-03-04T15:55:00Z"/>
+              </w:rPr>
+            </w:pPr>
+            <w:ins w:id="942" w:author="Greg Landry" w:date="2017-03-04T15:55:00Z">
               <w:r>
                 <w:t>CS0</w:t>
               </w:r>
@@ -7662,43 +7708,299 @@
     <w:p>
       <w:pPr>
         <w:rPr>
-          <w:ins w:id="937" w:author="Greg Landry" w:date="2017-03-04T15:26:00Z"/>
+          <w:ins w:id="943" w:author="Greg Landry" w:date="2017-03-04T15:26:00Z"/>
         </w:rPr>
       </w:pPr>
     </w:p>
     <w:p>
       <w:pPr>
         <w:ind w:left="720"/>
-        <w:pPrChange w:id="938" w:author="Greg Landry" w:date="2017-03-04T15:58:00Z">
+        <w:rPr>
+          <w:ins w:id="944" w:author="Greg Landry" w:date="2017-03-06T10:11:00Z"/>
+        </w:rPr>
+        <w:pPrChange w:id="945" w:author="Greg Landry" w:date="2017-03-04T15:58:00Z">
           <w:pPr>
             <w:pStyle w:val="ListParagraph"/>
             <w:jc w:val="center"/>
           </w:pPr>
         </w:pPrChange>
       </w:pPr>
-      <w:ins w:id="939" w:author="Greg Landry" w:date="2017-03-04T15:56:00Z">
+      <w:ins w:id="946" w:author="Greg Landry" w:date="2017-03-04T15:56:00Z">
         <w:r>
           <w:lastRenderedPageBreak/>
           <w:t xml:space="preserve">The buttons screen also shows the LED value </w:t>
         </w:r>
       </w:ins>
-      <w:ins w:id="940" w:author="Greg Landry" w:date="2017-03-04T15:57:00Z">
+      <w:ins w:id="947" w:author="Greg Landry" w:date="2017-03-04T15:57:00Z">
         <w:r>
           <w:t>register</w:t>
         </w:r>
       </w:ins>
-      <w:ins w:id="941" w:author="Greg Landry" w:date="2017-03-04T15:56:00Z">
+      <w:ins w:id="948" w:author="Greg Landry" w:date="2017-03-04T15:56:00Z">
         <w:r>
           <w:t xml:space="preserve"> </w:t>
         </w:r>
       </w:ins>
-      <w:ins w:id="942" w:author="Greg Landry" w:date="2017-03-04T15:57:00Z">
+      <w:ins w:id="949" w:author="Greg Landry" w:date="2017-03-04T15:57:00Z">
         <w:r>
           <w:t>and the LED control register, but these are not controlled by the test program so they should always read 0.</w:t>
         </w:r>
       </w:ins>
-      <w:bookmarkStart w:id="943" w:name="_GoBack"/>
-      <w:bookmarkEnd w:id="943"/>
+    </w:p>
+    <w:p>
+      <w:pPr>
+        <w:pStyle w:val="Heading2"/>
+        <w:rPr>
+          <w:ins w:id="950" w:author="Greg Landry" w:date="2017-03-06T10:11:00Z"/>
+        </w:rPr>
+      </w:pPr>
+      <w:ins w:id="951" w:author="Greg Landry" w:date="2017-03-06T10:11:00Z">
+        <w:r>
+          <w:t xml:space="preserve">Appendix </w:t>
+        </w:r>
+        <w:r>
+          <w:t>C</w:t>
+        </w:r>
+        <w:r>
+          <w:t xml:space="preserve">: </w:t>
+        </w:r>
+        <w:r>
+          <w:t>CapSense Tuning</w:t>
+        </w:r>
+      </w:ins>
+    </w:p>
+    <w:p>
+      <w:pPr>
+        <w:rPr>
+          <w:ins w:id="952" w:author="Greg Landry" w:date="2017-03-06T10:20:00Z"/>
+        </w:rPr>
+        <w:pPrChange w:id="953" w:author="Greg Landry" w:date="2017-03-06T10:21:00Z">
+          <w:pPr>
+            <w:pStyle w:val="ListParagraph"/>
+            <w:jc w:val="center"/>
+          </w:pPr>
+        </w:pPrChange>
+      </w:pPr>
+      <w:ins w:id="954" w:author="Greg Landry" w:date="2017-03-06T10:11:00Z">
+        <w:r>
+          <w:t xml:space="preserve">As mentioned in Appendix A, the </w:t>
+        </w:r>
+      </w:ins>
+      <w:ins w:id="955" w:author="Greg Landry" w:date="2017-03-06T10:18:00Z">
+        <w:r>
+          <w:t>PSoC Creator</w:t>
+        </w:r>
+      </w:ins>
+      <w:ins w:id="956" w:author="Greg Landry" w:date="2017-03-06T10:11:00Z">
+        <w:r>
+          <w:t xml:space="preserve"> workspace contains a project called “</w:t>
+        </w:r>
+        <w:proofErr w:type="spellStart"/>
+        <w:r>
+          <w:t>TuneCapsense</w:t>
+        </w:r>
+        <w:proofErr w:type="spellEnd"/>
+        <w:r>
+          <w:t>” which can be used for running the CapSense tuner. In order to use this project, bootload it to the shield using the bootloading procedure described in Appendix A.</w:t>
+        </w:r>
+      </w:ins>
+      <w:ins w:id="957" w:author="Greg Landry" w:date="2017-03-06T10:20:00Z">
+        <w:r>
+          <w:t xml:space="preserve"> The Bootloadable firmware file can be found in the workspace at:</w:t>
+        </w:r>
+      </w:ins>
+    </w:p>
+    <w:p>
+      <w:pPr>
+        <w:rPr>
+          <w:ins w:id="958" w:author="Greg Landry" w:date="2017-03-06T10:11:00Z"/>
+          <w:i/>
+          <w:sz w:val="18"/>
+          <w:rPrChange w:id="959" w:author="Greg Landry" w:date="2017-03-06T10:20:00Z">
+            <w:rPr>
+              <w:ins w:id="960" w:author="Greg Landry" w:date="2017-03-06T10:11:00Z"/>
+            </w:rPr>
+          </w:rPrChange>
+        </w:rPr>
+        <w:pPrChange w:id="961" w:author="Greg Landry" w:date="2017-03-06T10:21:00Z">
+          <w:pPr>
+            <w:pStyle w:val="ListParagraph"/>
+            <w:jc w:val="center"/>
+          </w:pPr>
+        </w:pPrChange>
+      </w:pPr>
+      <w:ins w:id="962" w:author="Greg Landry" w:date="2017-03-06T10:20:00Z">
+        <w:r>
+          <w:rPr>
+            <w:i/>
+            <w:sz w:val="18"/>
+          </w:rPr>
+          <w:t>WA-101 Files\ww101-shield\firmwarwe\</w:t>
+        </w:r>
+      </w:ins>
+      <w:ins w:id="963" w:author="Greg Landry" w:date="2017-03-06T10:21:00Z">
+        <w:r>
+          <w:rPr>
+            <w:i/>
+            <w:sz w:val="18"/>
+          </w:rPr>
+          <w:t>TuneCapsense</w:t>
+        </w:r>
+      </w:ins>
+      <w:ins w:id="964" w:author="Greg Landry" w:date="2017-03-06T10:20:00Z">
+        <w:r>
+          <w:rPr>
+            <w:i/>
+            <w:sz w:val="18"/>
+          </w:rPr>
+          <w:t>.cydsn\CortexM0p\ARM_GCC_541\Release\</w:t>
+        </w:r>
+      </w:ins>
+      <w:ins w:id="965" w:author="Greg Landry" w:date="2017-03-06T10:21:00Z">
+        <w:r>
+          <w:rPr>
+            <w:i/>
+            <w:sz w:val="18"/>
+          </w:rPr>
+          <w:t>TuneCapsense</w:t>
+        </w:r>
+      </w:ins>
+      <w:ins w:id="966" w:author="Greg Landry" w:date="2017-03-06T10:20:00Z">
+        <w:r>
+          <w:rPr>
+            <w:i/>
+            <w:sz w:val="18"/>
+          </w:rPr>
+          <w:t>.cyacd</w:t>
+        </w:r>
+      </w:ins>
+    </w:p>
+    <w:p>
+      <w:pPr>
+        <w:rPr>
+          <w:ins w:id="967" w:author="Greg Landry" w:date="2017-03-06T10:12:00Z"/>
+        </w:rPr>
+        <w:pPrChange w:id="968" w:author="Greg Landry" w:date="2017-03-06T10:21:00Z">
+          <w:pPr>
+            <w:pStyle w:val="ListParagraph"/>
+            <w:jc w:val="center"/>
+          </w:pPr>
+        </w:pPrChange>
+      </w:pPr>
+      <w:ins w:id="969" w:author="Greg Landry" w:date="2017-03-06T10:12:00Z">
+        <w:r>
+          <w:t xml:space="preserve">The project scans the four buttons and proximity sensor. Each button turns on </w:t>
+        </w:r>
+      </w:ins>
+      <w:ins w:id="970" w:author="Greg Landry" w:date="2017-03-06T10:21:00Z">
+        <w:r>
+          <w:t>its corresponding</w:t>
+        </w:r>
+      </w:ins>
+      <w:ins w:id="971" w:author="Greg Landry" w:date="2017-03-06T10:12:00Z">
+        <w:r>
+          <w:t xml:space="preserve"> LED when it detects a touch. Likewise, the proximity sensor turns on LED1 when proximity is detecte</w:t>
+        </w:r>
+        <w:bookmarkStart w:id="972" w:name="_GoBack"/>
+        <w:bookmarkEnd w:id="972"/>
+        <w:r>
+          <w:t>d.</w:t>
+        </w:r>
+      </w:ins>
+    </w:p>
+    <w:p>
+      <w:pPr>
+        <w:rPr>
+          <w:ins w:id="973" w:author="Greg Landry" w:date="2017-03-06T10:14:00Z"/>
+        </w:rPr>
+        <w:pPrChange w:id="974" w:author="Greg Landry" w:date="2017-03-06T10:21:00Z">
+          <w:pPr>
+            <w:pStyle w:val="ListParagraph"/>
+            <w:jc w:val="center"/>
+          </w:pPr>
+        </w:pPrChange>
+      </w:pPr>
+      <w:ins w:id="975" w:author="Greg Landry" w:date="2017-03-06T10:13:00Z">
+        <w:r>
+          <w:t>To run the tuner, you must have the shield connected to a kit with a USB-I2C bridge</w:t>
+        </w:r>
+      </w:ins>
+      <w:ins w:id="976" w:author="Greg Landry" w:date="2017-03-06T10:19:00Z">
+        <w:r>
+          <w:t xml:space="preserve"> connected to Arduino pins D14 and D15</w:t>
+        </w:r>
+      </w:ins>
+      <w:ins w:id="977" w:author="Greg Landry" w:date="2017-03-06T10:13:00Z">
+        <w:r>
+          <w:t xml:space="preserve">, such as the CY8CKIT-044. </w:t>
+        </w:r>
+      </w:ins>
+      <w:ins w:id="978" w:author="Greg Landry" w:date="2017-03-06T10:14:00Z">
+        <w:r>
+          <w:t>If you are using the CY8CKIT-044 with the test program firmware, it must be in bypass mode to be able to connect to the tuner (see the bootloading section in Appendix A).</w:t>
+        </w:r>
+      </w:ins>
+    </w:p>
+    <w:p>
+      <w:pPr>
+        <w:rPr>
+          <w:ins w:id="979" w:author="Greg Landry" w:date="2017-03-06T10:18:00Z"/>
+        </w:rPr>
+        <w:pPrChange w:id="980" w:author="Greg Landry" w:date="2017-03-06T10:21:00Z">
+          <w:pPr>
+            <w:pStyle w:val="ListParagraph"/>
+            <w:jc w:val="center"/>
+          </w:pPr>
+        </w:pPrChange>
+      </w:pPr>
+      <w:ins w:id="981" w:author="Greg Landry" w:date="2017-03-06T10:15:00Z">
+        <w:r>
+          <w:t xml:space="preserve">Right click on the CapSense component in the </w:t>
+        </w:r>
+        <w:proofErr w:type="spellStart"/>
+        <w:r>
+          <w:t>TuneCapsense</w:t>
+        </w:r>
+        <w:proofErr w:type="spellEnd"/>
+        <w:r>
+          <w:t xml:space="preserve"> project and select “Launch Tuner”. Under “Tools &gt; Tuner Communication Setup” </w:t>
+        </w:r>
+      </w:ins>
+      <w:ins w:id="982" w:author="Greg Landry" w:date="2017-03-06T10:16:00Z">
+        <w:r>
+          <w:t xml:space="preserve">select the KitProg I2C bridge, </w:t>
+        </w:r>
+      </w:ins>
+      <w:ins w:id="983" w:author="Greg Landry" w:date="2017-03-06T10:15:00Z">
+        <w:r>
+          <w:t>set the I2C address to 0x42, sub-address to 2-Bytes, and I2C speed to 100 kHz.</w:t>
+        </w:r>
+      </w:ins>
+      <w:ins w:id="984" w:author="Greg Landry" w:date="2017-03-06T10:14:00Z">
+        <w:r>
+          <w:t xml:space="preserve"> </w:t>
+        </w:r>
+      </w:ins>
+      <w:ins w:id="985" w:author="Greg Landry" w:date="2017-03-06T10:16:00Z">
+        <w:r>
+          <w:t xml:space="preserve">Then click on “Connect” and “Start” to start capturing data. See the tuner help documentation for more details on using the tuner. </w:t>
+        </w:r>
+      </w:ins>
+    </w:p>
+    <w:p>
+      <w:pPr>
+        <w:pPrChange w:id="986" w:author="Greg Landry" w:date="2017-03-06T10:21:00Z">
+          <w:pPr>
+            <w:pStyle w:val="ListParagraph"/>
+            <w:jc w:val="center"/>
+          </w:pPr>
+        </w:pPrChange>
+      </w:pPr>
+      <w:ins w:id="987" w:author="Greg Landry" w:date="2017-03-06T10:18:00Z">
+        <w:r>
+          <w:t>To put the tuner project into bootloader mode so that you can bootload new firmware, press button MB0. LED0 and LED1 will flash in an alternating pattern when the firmware is in bootloader mode.</w:t>
+        </w:r>
+      </w:ins>
     </w:p>
     <w:sectPr>
       <w:footerReference w:type="default" r:id="rId17"/>
@@ -7787,7 +8089,7 @@
                 <w:bCs/>
                 <w:noProof/>
               </w:rPr>
-              <w:t>7</w:t>
+              <w:t>8</w:t>
             </w:r>
             <w:r>
               <w:rPr>
@@ -10892,7 +11194,7 @@
   <w:style w:type="paragraph" w:default="1" w:styleId="Normal">
     <w:name w:val="Normal"/>
     <w:qFormat/>
-    <w:rsid w:val="00B07646"/>
+    <w:rsid w:val="00FE62E3"/>
   </w:style>
   <w:style w:type="paragraph" w:styleId="Heading1">
     <w:name w:val="heading 1"/>
@@ -11012,7 +11314,7 @@
     <w:uiPriority w:val="1"/>
     <w:semiHidden/>
     <w:unhideWhenUsed/>
-    <w:rsid w:val="00B07646"/>
+    <w:rsid w:val="00FE62E3"/>
   </w:style>
   <w:style w:type="table" w:default="1" w:styleId="TableNormal">
     <w:name w:val="Normal Table"/>
@@ -11034,7 +11336,7 @@
     <w:uiPriority w:val="99"/>
     <w:semiHidden/>
     <w:unhideWhenUsed/>
-    <w:rsid w:val="00B07646"/>
+    <w:rsid w:val="00FE62E3"/>
   </w:style>
   <w:style w:type="paragraph" w:styleId="ListParagraph">
     <w:name w:val="List Paragraph"/>
@@ -11811,7 +12113,7 @@
 </file>
 
 <file path=customXml/itemProps1.xml><?xml version="1.0" encoding="utf-8"?>
-<ds:datastoreItem xmlns:ds="http://schemas.openxmlformats.org/officeDocument/2006/customXml" ds:itemID="{4202D314-E985-4BBC-8C08-F6EE64EB20E8}">
+<ds:datastoreItem xmlns:ds="http://schemas.openxmlformats.org/officeDocument/2006/customXml" ds:itemID="{5B9C3B4A-5340-4992-8E99-8722D07528BE}">
   <ds:schemaRefs>
     <ds:schemaRef ds:uri="http://schemas.openxmlformats.org/officeDocument/2006/bibliography"/>
   </ds:schemaRefs>

</xml_diff>